<commit_message>
Updated documentation for week 5 deadline. Added comments and documentation to source files.
</commit_message>
<xml_diff>
--- a/docs/tietokantasovellus_doc.docx
+++ b/docs/tietokantasovellus_doc.docx
@@ -1548,7 +1548,7 @@
             <v:path o:extrusionok="f" gradientshapeok="t" o:connecttype="rect"/>
             <o:lock v:ext="edit" aspectratio="t"/>
           </v:shapetype>
-          <v:shape id="_x0000_i1025" type="#_x0000_t75" style="width:525.6pt;height:2in">
+          <v:shape id="_x0000_i1025" type="#_x0000_t75" style="width:525.75pt;height:2in">
             <v:imagedata r:id="rId6" o:title="tietokanta-kasite"/>
           </v:shape>
         </w:pict>
@@ -1592,7 +1592,7 @@
     <w:p>
       <w:r>
         <w:pict w14:anchorId="6F3FEAE7">
-          <v:shape id="_x0000_i1026" type="#_x0000_t75" style="width:482.4pt;height:338.4pt">
+          <v:shape id="_x0000_i1026" type="#_x0000_t75" style="width:481.5pt;height:339pt">
             <v:imagedata r:id="rId8" o:title="Tietokanta"/>
           </v:shape>
         </w:pict>
@@ -5719,24 +5719,12 @@
     <w:p>
       <w:pPr>
         <w:pStyle w:val="Otsikko2"/>
-        <w:rPr>
-          <w:lang w:val="en-US"/>
-        </w:rPr>
-      </w:pPr>
-      <w:r>
-        <w:rPr>
-          <w:lang w:val="en-US"/>
-        </w:rPr>
+      </w:pPr>
+      <w:r>
         <w:t>base.php</w:t>
       </w:r>
     </w:p>
-    <w:p>
-      <w:pPr>
-        <w:rPr>
-          <w:lang w:val="en-US"/>
-        </w:rPr>
-      </w:pPr>
-    </w:p>
+    <w:p/>
     <w:p>
       <w:r>
         <w:t xml:space="preserve">Sivu joka ladataan aina ensiksi kun jokin näkymä näytetään. </w:t>
@@ -5820,11 +5808,184 @@
         <w:t xml:space="preserve">muokkausnapin jokaisen viestin kohdalla. Lisäksi käyttäjä näkee tällöin viestin poistonapin jokaisen viestin kohdalla. Nappia painamalla viesti merkitään poistetuksi jolloin sen sisältö korvataan ilmoituksella poistosta. Poistettua viestiä ei voi enää poistaa tai muokata. </w:t>
       </w:r>
     </w:p>
+    <w:p/>
+    <w:p>
+      <w:pPr>
+        <w:rPr>
+          <w:sz w:val="144"/>
+          <w:szCs w:val="144"/>
+        </w:rPr>
+      </w:pPr>
+      <w:r>
+        <w:rPr>
+          <w:sz w:val="144"/>
+          <w:szCs w:val="144"/>
+        </w:rPr>
+        <w:t>KESKEN</w:t>
+      </w:r>
+    </w:p>
     <w:p>
       <w:pPr>
         <w:pStyle w:val="Otsikko1"/>
       </w:pPr>
       <w:r>
+        <w:lastRenderedPageBreak/>
+        <w:t>Käyttöliittymä</w:t>
+      </w:r>
+    </w:p>
+    <w:p>
+      <w:pPr>
+        <w:rPr>
+          <w:sz w:val="144"/>
+          <w:szCs w:val="144"/>
+        </w:rPr>
+      </w:pPr>
+      <w:r>
+        <w:rPr>
+          <w:sz w:val="144"/>
+          <w:szCs w:val="144"/>
+        </w:rPr>
+        <w:t>KESKEN</w:t>
+      </w:r>
+    </w:p>
+    <w:p/>
+    <w:p>
+      <w:pPr>
+        <w:pStyle w:val="Otsikko1"/>
+      </w:pPr>
+      <w:r>
+        <w:t>Asennustiedot</w:t>
+      </w:r>
+    </w:p>
+    <w:p/>
+    <w:p>
+      <w:r>
+        <w:t>Ohjelma asennetaan kopioimalla sen tiedostot johonkin sopivaan hakemistoon, esim. htdocs-kansion alle. Ohjelmalla ei ole ulkoisia konfiguraatioita mutta se käyttää ulkoisia javascript-kirjastoja jotka on linkattu Googlen palvelimelta.</w:t>
+      </w:r>
+    </w:p>
+    <w:p/>
+    <w:p>
+      <w:pPr>
+        <w:pStyle w:val="Otsikko1"/>
+      </w:pPr>
+      <w:r>
+        <w:t>Käynnistys- / käyttöohje</w:t>
+      </w:r>
+    </w:p>
+    <w:p/>
+    <w:p>
+      <w:r>
+        <w:t xml:space="preserve">Aloitussivu on osoitteessa </w:t>
+      </w:r>
+      <w:hyperlink r:id="rId10" w:history="1">
+        <w:r>
+          <w:rPr>
+            <w:rStyle w:val="Hyperlinkki"/>
+          </w:rPr>
+          <w:t>http://ekaaria.users.cs.helsinki.fi/board/index.</w:t>
+        </w:r>
+        <w:r>
+          <w:rPr>
+            <w:rStyle w:val="Hyperlinkki"/>
+          </w:rPr>
+          <w:t>p</w:t>
+        </w:r>
+        <w:r>
+          <w:rPr>
+            <w:rStyle w:val="Hyperlinkki"/>
+          </w:rPr>
+          <w:t>hp</w:t>
+        </w:r>
+      </w:hyperlink>
+      <w:r>
+        <w:t>. Toimintojen pitäisi itsestään selviä jos on joskus aikaisemmin käyttänyt foorumeita.</w:t>
+      </w:r>
+    </w:p>
+    <w:p/>
+    <w:p>
+      <w:pPr>
+        <w:pStyle w:val="Otsikko1"/>
+      </w:pPr>
+      <w:r>
+        <w:t>Testaus, tunnetut bugit ja puutteet &amp; jatkokehitysideat</w:t>
+      </w:r>
+    </w:p>
+    <w:p/>
+    <w:p>
+      <w:r>
+        <w:t>-Salasanaa ei voi vaihtaa</w:t>
+      </w:r>
+    </w:p>
+    <w:p>
+      <w:r>
+        <w:t>-Voi lainata vain yhtä viestiä</w:t>
+      </w:r>
+    </w:p>
+    <w:p>
+      <w:r>
+        <w:t xml:space="preserve">-Sähköpostia ei tarkisteta mitenkään (tai ylipäätään käytetä </w:t>
+      </w:r>
+      <w:r>
+        <w:t>mihinkään</w:t>
+      </w:r>
+      <w:bookmarkStart w:id="0" w:name="_GoBack"/>
+      <w:bookmarkEnd w:id="0"/>
+      <w:r>
+        <w:t>)</w:t>
+      </w:r>
+    </w:p>
+    <w:p>
+      <w:r>
+        <w:t>-Ulkoasua voisi parantaa.</w:t>
+      </w:r>
+    </w:p>
+    <w:p>
+      <w:pPr>
+        <w:rPr>
+          <w:sz w:val="144"/>
+          <w:szCs w:val="144"/>
+        </w:rPr>
+      </w:pPr>
+      <w:r>
+        <w:rPr>
+          <w:sz w:val="144"/>
+          <w:szCs w:val="144"/>
+        </w:rPr>
+        <w:t>KESKEN</w:t>
+      </w:r>
+    </w:p>
+    <w:p/>
+    <w:p/>
+    <w:p>
+      <w:pPr>
+        <w:pStyle w:val="Otsikko1"/>
+      </w:pPr>
+      <w:r>
+        <w:t>Omat kokemukset</w:t>
+      </w:r>
+    </w:p>
+    <w:p/>
+    <w:p>
+      <w:pPr>
+        <w:rPr>
+          <w:sz w:val="144"/>
+          <w:szCs w:val="144"/>
+        </w:rPr>
+      </w:pPr>
+      <w:r>
+        <w:rPr>
+          <w:sz w:val="144"/>
+          <w:szCs w:val="144"/>
+        </w:rPr>
+        <w:t>KESKEN</w:t>
+      </w:r>
+    </w:p>
+    <w:p/>
+    <w:p>
+      <w:pPr>
+        <w:pStyle w:val="Otsikko1"/>
+      </w:pPr>
+      <w:r>
         <w:t>Liite 1 – aihealueen määrittely</w:t>
       </w:r>
     </w:p>
@@ -5833,7 +5994,7 @@
       <w:r>
         <w:t xml:space="preserve">Katso </w:t>
       </w:r>
-      <w:hyperlink r:id="rId10" w:history="1">
+      <w:hyperlink r:id="rId11" w:history="1">
         <w:r>
           <w:rPr>
             <w:rStyle w:val="Hyperlinkki"/>
@@ -5844,31 +6005,63 @@
       <w:r>
         <w:t xml:space="preserve"> </w:t>
       </w:r>
-      <w:bookmarkStart w:id="0" w:name="_GoBack"/>
-      <w:bookmarkEnd w:id="0"/>
     </w:p>
     <w:p>
       <w:pPr>
         <w:pStyle w:val="Otsikko1"/>
-      </w:pPr>
-      <w:r>
+        <w:rPr>
+          <w:lang w:val="en-US"/>
+        </w:rPr>
+      </w:pPr>
+      <w:r>
+        <w:rPr>
+          <w:lang w:val="en-US"/>
+        </w:rPr>
         <w:t xml:space="preserve">Liite </w:t>
       </w:r>
       <w:r>
+        <w:rPr>
+          <w:lang w:val="en-US"/>
+        </w:rPr>
         <w:t>2</w:t>
       </w:r>
       <w:r>
+        <w:rPr>
+          <w:lang w:val="en-US"/>
+        </w:rPr>
         <w:t xml:space="preserve"> – Create table-lauseet</w:t>
       </w:r>
     </w:p>
-    <w:p/>
-    <w:p>
-      <w:r>
+    <w:p>
+      <w:pPr>
+        <w:rPr>
+          <w:lang w:val="en-US"/>
+        </w:rPr>
+      </w:pPr>
+    </w:p>
+    <w:p>
+      <w:pPr>
+        <w:rPr>
+          <w:lang w:val="en-US"/>
+        </w:rPr>
+      </w:pPr>
+      <w:r>
+        <w:rPr>
+          <w:lang w:val="en-US"/>
+        </w:rPr>
         <w:t>CREATE TABLE users (</w:t>
       </w:r>
     </w:p>
     <w:p>
-      <w:r>
+      <w:pPr>
+        <w:rPr>
+          <w:lang w:val="en-US"/>
+        </w:rPr>
+      </w:pPr>
+      <w:r>
+        <w:rPr>
+          <w:lang w:val="en-US"/>
+        </w:rPr>
         <w:t xml:space="preserve">  user_id serial PRIMARY KEY,</w:t>
       </w:r>
     </w:p>
@@ -5879,6 +6072,9 @@
         </w:rPr>
       </w:pPr>
       <w:r>
+        <w:rPr>
+          <w:lang w:val="en-US"/>
+        </w:rPr>
         <w:t xml:space="preserve">  user_name v</w:t>
       </w:r>
       <w:r>
@@ -5924,8 +6120,106 @@
         <w:rPr>
           <w:lang w:val="en-US"/>
         </w:rPr>
+        <w:t xml:space="preserve">  user_salt char(64) NOT NULL,</w:t>
+      </w:r>
+    </w:p>
+    <w:p>
+      <w:pPr>
+        <w:rPr>
+          <w:lang w:val="en-US"/>
+        </w:rPr>
+      </w:pPr>
+      <w:r>
+        <w:rPr>
+          <w:lang w:val="en-US"/>
+        </w:rPr>
+        <w:t xml:space="preserve">  iterations integer NOT NULL,</w:t>
+      </w:r>
+    </w:p>
+    <w:p>
+      <w:pPr>
+        <w:rPr>
+          <w:lang w:val="en-US"/>
+        </w:rPr>
+      </w:pPr>
+      <w:r>
+        <w:rPr>
+          <w:lang w:val="en-US"/>
+        </w:rPr>
+        <w:t xml:space="preserve">  access_level integer NOT NULL  </w:t>
+      </w:r>
+    </w:p>
+    <w:p>
+      <w:pPr>
+        <w:rPr>
+          <w:lang w:val="en-US"/>
+        </w:rPr>
+      </w:pPr>
+      <w:r>
+        <w:rPr>
+          <w:lang w:val="en-US"/>
+        </w:rPr>
+        <w:t>);</w:t>
+      </w:r>
+    </w:p>
+    <w:p>
+      <w:pPr>
+        <w:rPr>
+          <w:lang w:val="en-US"/>
+        </w:rPr>
+      </w:pPr>
+    </w:p>
+    <w:p>
+      <w:pPr>
+        <w:rPr>
+          <w:lang w:val="en-US"/>
+        </w:rPr>
+      </w:pPr>
+      <w:r>
+        <w:rPr>
+          <w:lang w:val="en-US"/>
+        </w:rPr>
+        <w:t>CREATE TABLE posts (</w:t>
+      </w:r>
+    </w:p>
+    <w:p>
+      <w:pPr>
+        <w:rPr>
+          <w:lang w:val="en-US"/>
+        </w:rPr>
+      </w:pPr>
+      <w:r>
+        <w:rPr>
+          <w:lang w:val="en-US"/>
+        </w:rPr>
+        <w:t xml:space="preserve">    post_id serial PRIMARY KEY,</w:t>
+      </w:r>
+    </w:p>
+    <w:p>
+      <w:pPr>
+        <w:rPr>
+          <w:lang w:val="en-US"/>
+        </w:rPr>
+      </w:pPr>
+      <w:r>
+        <w:rPr>
+          <w:lang w:val="en-US"/>
+        </w:rPr>
+        <w:t xml:space="preserve">    poster_id integer REFERENCES users (user_id) ON DELETE CASCADE ON UPDATE CASCADE,</w:t>
+      </w:r>
+    </w:p>
+    <w:p>
+      <w:pPr>
+        <w:rPr>
+          <w:lang w:val="en-US"/>
+        </w:rPr>
+      </w:pPr>
+      <w:r>
+        <w:rPr>
+          <w:lang w:val="en-US"/>
+        </w:rPr>
         <w:lastRenderedPageBreak/>
-        <w:t xml:space="preserve">  user_salt char(64) NOT NULL,</w:t>
+        <w:t xml:space="preserve">    text varchar(4096),</w:t>
       </w:r>
     </w:p>
     <w:p>
@@ -5938,7 +6232,7 @@
         <w:rPr>
           <w:lang w:val="en-US"/>
         </w:rPr>
-        <w:t xml:space="preserve">  iterations integer NOT NULL,</w:t>
+        <w:t xml:space="preserve">    posted_date timestamp NOT NULL,</w:t>
       </w:r>
     </w:p>
     <w:p>
@@ -5951,7 +6245,7 @@
         <w:rPr>
           <w:lang w:val="en-US"/>
         </w:rPr>
-        <w:t xml:space="preserve">  access_level integer NOT NULL  </w:t>
+        <w:t xml:space="preserve">    is_deleted boolean NOT NULL,</w:t>
       </w:r>
     </w:p>
     <w:p>
@@ -5964,6 +6258,19 @@
         <w:rPr>
           <w:lang w:val="en-US"/>
         </w:rPr>
+        <w:t xml:space="preserve">    replies_to integer REFERENCES posts (post_id) ON DELETE SET NULL ON UPDATE CASCADE</w:t>
+      </w:r>
+    </w:p>
+    <w:p>
+      <w:pPr>
+        <w:rPr>
+          <w:lang w:val="en-US"/>
+        </w:rPr>
+      </w:pPr>
+      <w:r>
+        <w:rPr>
+          <w:lang w:val="en-US"/>
+        </w:rPr>
         <w:t>);</w:t>
       </w:r>
     </w:p>
@@ -5984,7 +6291,7 @@
         <w:rPr>
           <w:lang w:val="en-US"/>
         </w:rPr>
-        <w:t>CREATE TABLE posts (</w:t>
+        <w:t>CREATE TABLE private_messages (</w:t>
       </w:r>
     </w:p>
     <w:p>
@@ -5997,7 +6304,7 @@
         <w:rPr>
           <w:lang w:val="en-US"/>
         </w:rPr>
-        <w:t xml:space="preserve">    post_id serial PRIMARY KEY,</w:t>
+        <w:t xml:space="preserve">    post_id integer REFERENCES posts (post_id) ON DELETE CASCADE ON UPDATE CASCADE,</w:t>
       </w:r>
     </w:p>
     <w:p>
@@ -6010,7 +6317,7 @@
         <w:rPr>
           <w:lang w:val="en-US"/>
         </w:rPr>
-        <w:t xml:space="preserve">    poster_id integer REFERENCES users (user_id) ON DELETE CASCADE ON UPDATE CASCADE,</w:t>
+        <w:t xml:space="preserve">    receiver_id integer REFERENCES users (user_id) ON DELETE CASCADE ON UPDATE CASCADE,</w:t>
       </w:r>
     </w:p>
     <w:p>
@@ -6023,7 +6330,7 @@
         <w:rPr>
           <w:lang w:val="en-US"/>
         </w:rPr>
-        <w:t xml:space="preserve">    text varchar(4096),</w:t>
+        <w:t xml:space="preserve">    PRIMARY KEY (post_id, receiver_id)</w:t>
       </w:r>
     </w:p>
     <w:p>
@@ -6036,7 +6343,7 @@
         <w:rPr>
           <w:lang w:val="en-US"/>
         </w:rPr>
-        <w:t xml:space="preserve">    posted_date timestamp NOT NULL,</w:t>
+        <w:t>);</w:t>
       </w:r>
     </w:p>
     <w:p>
@@ -6045,36 +6352,56 @@
           <w:lang w:val="en-US"/>
         </w:rPr>
       </w:pPr>
-      <w:r>
+    </w:p>
+    <w:p>
+      <w:pPr>
         <w:rPr>
           <w:lang w:val="en-US"/>
         </w:rPr>
-        <w:t xml:space="preserve">    is_deleted boolean NOT NULL,</w:t>
-      </w:r>
-    </w:p>
-    <w:p>
-      <w:pPr>
+      </w:pPr>
+      <w:r>
         <w:rPr>
           <w:lang w:val="en-US"/>
         </w:rPr>
-      </w:pPr>
-      <w:r>
+        <w:t>CREATE TABLE topics (</w:t>
+      </w:r>
+    </w:p>
+    <w:p>
+      <w:pPr>
         <w:rPr>
           <w:lang w:val="en-US"/>
         </w:rPr>
-        <w:t xml:space="preserve">    replies_to integer REFERENCES posts (post_id) ON DELETE SET NULL ON UPDATE CASCADE</w:t>
-      </w:r>
-    </w:p>
-    <w:p>
-      <w:pPr>
+      </w:pPr>
+      <w:r>
         <w:rPr>
           <w:lang w:val="en-US"/>
         </w:rPr>
-      </w:pPr>
-      <w:r>
+        <w:t xml:space="preserve">    topic_id serial PRIMARY KEY,</w:t>
+      </w:r>
+    </w:p>
+    <w:p>
+      <w:pPr>
         <w:rPr>
           <w:lang w:val="en-US"/>
         </w:rPr>
+      </w:pPr>
+      <w:r>
+        <w:rPr>
+          <w:lang w:val="en-US"/>
+        </w:rPr>
+        <w:t xml:space="preserve">    name varchar(40) NOT NULL</w:t>
+      </w:r>
+    </w:p>
+    <w:p>
+      <w:pPr>
+        <w:rPr>
+          <w:lang w:val="en-US"/>
+        </w:rPr>
+      </w:pPr>
+      <w:r>
+        <w:rPr>
+          <w:lang w:val="en-US"/>
+        </w:rPr>
         <w:t>);</w:t>
       </w:r>
     </w:p>
@@ -6091,23 +6418,128 @@
           <w:lang w:val="en-US"/>
         </w:rPr>
       </w:pPr>
-      <w:r>
+    </w:p>
+    <w:p>
+      <w:pPr>
         <w:rPr>
           <w:lang w:val="en-US"/>
         </w:rPr>
-        <w:t>CREATE TABLE private_messages (</w:t>
-      </w:r>
-    </w:p>
-    <w:p>
-      <w:pPr>
+      </w:pPr>
+      <w:r>
         <w:rPr>
           <w:lang w:val="en-US"/>
         </w:rPr>
-      </w:pPr>
-      <w:r>
+        <w:t>CREATE TABLE threads (</w:t>
+      </w:r>
+    </w:p>
+    <w:p>
+      <w:pPr>
         <w:rPr>
           <w:lang w:val="en-US"/>
         </w:rPr>
+      </w:pPr>
+      <w:r>
+        <w:rPr>
+          <w:lang w:val="en-US"/>
+        </w:rPr>
+        <w:t xml:space="preserve">    thread_id serial PRIMARY KEY,</w:t>
+      </w:r>
+    </w:p>
+    <w:p>
+      <w:pPr>
+        <w:rPr>
+          <w:lang w:val="en-US"/>
+        </w:rPr>
+      </w:pPr>
+      <w:r>
+        <w:rPr>
+          <w:lang w:val="en-US"/>
+        </w:rPr>
+        <w:t xml:space="preserve">    thread_name varchar(128) NOT NULL,</w:t>
+      </w:r>
+    </w:p>
+    <w:p>
+      <w:pPr>
+        <w:rPr>
+          <w:lang w:val="en-US"/>
+        </w:rPr>
+      </w:pPr>
+      <w:r>
+        <w:rPr>
+          <w:lang w:val="en-US"/>
+        </w:rPr>
+        <w:t xml:space="preserve">    starter_id integer REFERENCES users (user_id) ON DELETE CASCADE ON UPDATE CASCADE,</w:t>
+      </w:r>
+    </w:p>
+    <w:p>
+      <w:pPr>
+        <w:rPr>
+          <w:lang w:val="en-US"/>
+        </w:rPr>
+      </w:pPr>
+      <w:r>
+        <w:rPr>
+          <w:lang w:val="en-US"/>
+        </w:rPr>
+        <w:t xml:space="preserve">    topic_id integer REFERENCES topics (topic_id) ON DELETE CASCADE ON UPDATE CASCADE</w:t>
+      </w:r>
+    </w:p>
+    <w:p>
+      <w:pPr>
+        <w:rPr>
+          <w:lang w:val="en-US"/>
+        </w:rPr>
+      </w:pPr>
+      <w:r>
+        <w:rPr>
+          <w:lang w:val="en-US"/>
+        </w:rPr>
+        <w:t>);</w:t>
+      </w:r>
+    </w:p>
+    <w:p>
+      <w:pPr>
+        <w:rPr>
+          <w:lang w:val="en-US"/>
+        </w:rPr>
+      </w:pPr>
+    </w:p>
+    <w:p>
+      <w:pPr>
+        <w:rPr>
+          <w:lang w:val="en-US"/>
+        </w:rPr>
+      </w:pPr>
+      <w:r>
+        <w:rPr>
+          <w:lang w:val="en-US"/>
+        </w:rPr>
+        <w:t>CREATE TABLE thread_posts (</w:t>
+      </w:r>
+    </w:p>
+    <w:p>
+      <w:pPr>
+        <w:rPr>
+          <w:lang w:val="en-US"/>
+        </w:rPr>
+      </w:pPr>
+      <w:r>
+        <w:rPr>
+          <w:lang w:val="en-US"/>
+        </w:rPr>
+        <w:t xml:space="preserve">    thread_id integer REFERENCES threads (thread_id) ON DELETE CASCADE ON UPDATE CASCADE,</w:t>
+      </w:r>
+    </w:p>
+    <w:p>
+      <w:pPr>
+        <w:rPr>
+          <w:lang w:val="en-US"/>
+        </w:rPr>
+      </w:pPr>
+      <w:r>
+        <w:rPr>
+          <w:lang w:val="en-US"/>
+        </w:rPr>
         <w:t xml:space="preserve">    post_id integer REFERENCES posts (post_id) ON DELETE CASCADE ON UPDATE CASCADE,</w:t>
       </w:r>
     </w:p>
@@ -6121,7 +6553,7 @@
         <w:rPr>
           <w:lang w:val="en-US"/>
         </w:rPr>
-        <w:t xml:space="preserve">    receiver_id integer REFERENCES users (user_id) ON DELETE CASCADE ON UPDATE CASCADE,</w:t>
+        <w:t xml:space="preserve">    PRIMARY KEY (thread_id, post_id)</w:t>
       </w:r>
     </w:p>
     <w:p>
@@ -6134,243 +6566,7 @@
         <w:rPr>
           <w:lang w:val="en-US"/>
         </w:rPr>
-        <w:t xml:space="preserve">    PRIMARY KEY (post_id, receiver_id)</w:t>
-      </w:r>
-    </w:p>
-    <w:p>
-      <w:pPr>
-        <w:rPr>
-          <w:lang w:val="en-US"/>
-        </w:rPr>
-      </w:pPr>
-      <w:r>
-        <w:rPr>
-          <w:lang w:val="en-US"/>
-        </w:rPr>
-        <w:t>);</w:t>
-      </w:r>
-    </w:p>
-    <w:p>
-      <w:pPr>
-        <w:rPr>
-          <w:lang w:val="en-US"/>
-        </w:rPr>
-      </w:pPr>
-    </w:p>
-    <w:p>
-      <w:pPr>
-        <w:rPr>
-          <w:lang w:val="en-US"/>
-        </w:rPr>
-      </w:pPr>
-      <w:r>
-        <w:rPr>
-          <w:lang w:val="en-US"/>
-        </w:rPr>
-        <w:t>CREATE TABLE topics (</w:t>
-      </w:r>
-    </w:p>
-    <w:p>
-      <w:pPr>
-        <w:rPr>
-          <w:lang w:val="en-US"/>
-        </w:rPr>
-      </w:pPr>
-      <w:r>
-        <w:rPr>
-          <w:lang w:val="en-US"/>
-        </w:rPr>
-        <w:t xml:space="preserve">    topic_id serial PRIMARY KEY,</w:t>
-      </w:r>
-    </w:p>
-    <w:p>
-      <w:pPr>
-        <w:rPr>
-          <w:lang w:val="en-US"/>
-        </w:rPr>
-      </w:pPr>
-      <w:r>
-        <w:rPr>
-          <w:lang w:val="en-US"/>
-        </w:rPr>
-        <w:t xml:space="preserve">    name varchar(40) NOT NULL</w:t>
-      </w:r>
-    </w:p>
-    <w:p>
-      <w:pPr>
-        <w:rPr>
-          <w:lang w:val="en-US"/>
-        </w:rPr>
-      </w:pPr>
-      <w:r>
-        <w:rPr>
-          <w:lang w:val="en-US"/>
-        </w:rPr>
-        <w:t>);</w:t>
-      </w:r>
-    </w:p>
-    <w:p>
-      <w:pPr>
-        <w:rPr>
-          <w:lang w:val="en-US"/>
-        </w:rPr>
-      </w:pPr>
-    </w:p>
-    <w:p>
-      <w:pPr>
-        <w:rPr>
-          <w:lang w:val="en-US"/>
-        </w:rPr>
-      </w:pPr>
-    </w:p>
-    <w:p>
-      <w:pPr>
-        <w:rPr>
-          <w:lang w:val="en-US"/>
-        </w:rPr>
-      </w:pPr>
-      <w:r>
-        <w:rPr>
-          <w:lang w:val="en-US"/>
-        </w:rPr>
-        <w:t>CREATE TABLE threads (</w:t>
-      </w:r>
-    </w:p>
-    <w:p>
-      <w:pPr>
-        <w:rPr>
-          <w:lang w:val="en-US"/>
-        </w:rPr>
-      </w:pPr>
-      <w:r>
-        <w:rPr>
-          <w:lang w:val="en-US"/>
-        </w:rPr>
-        <w:t xml:space="preserve">    thread_id serial PRIMARY KEY,</w:t>
-      </w:r>
-    </w:p>
-    <w:p>
-      <w:pPr>
-        <w:rPr>
-          <w:lang w:val="en-US"/>
-        </w:rPr>
-      </w:pPr>
-      <w:r>
-        <w:rPr>
-          <w:lang w:val="en-US"/>
-        </w:rPr>
-        <w:t xml:space="preserve">    thread_name varchar(128) NOT NULL,</w:t>
-      </w:r>
-    </w:p>
-    <w:p>
-      <w:pPr>
-        <w:rPr>
-          <w:lang w:val="en-US"/>
-        </w:rPr>
-      </w:pPr>
-      <w:r>
-        <w:rPr>
-          <w:lang w:val="en-US"/>
-        </w:rPr>
         <w:lastRenderedPageBreak/>
-        <w:t xml:space="preserve">    starter_id integer REFERENCES users (user_id) ON DELETE CASCADE ON UPDATE CASCADE,</w:t>
-      </w:r>
-    </w:p>
-    <w:p>
-      <w:pPr>
-        <w:rPr>
-          <w:lang w:val="en-US"/>
-        </w:rPr>
-      </w:pPr>
-      <w:r>
-        <w:rPr>
-          <w:lang w:val="en-US"/>
-        </w:rPr>
-        <w:t xml:space="preserve">    topic_id integer REFERENCES topics (topic_id) ON DELETE CASCADE ON UPDATE CASCADE</w:t>
-      </w:r>
-    </w:p>
-    <w:p>
-      <w:pPr>
-        <w:rPr>
-          <w:lang w:val="en-US"/>
-        </w:rPr>
-      </w:pPr>
-      <w:r>
-        <w:rPr>
-          <w:lang w:val="en-US"/>
-        </w:rPr>
-        <w:t>);</w:t>
-      </w:r>
-    </w:p>
-    <w:p>
-      <w:pPr>
-        <w:rPr>
-          <w:lang w:val="en-US"/>
-        </w:rPr>
-      </w:pPr>
-    </w:p>
-    <w:p>
-      <w:pPr>
-        <w:rPr>
-          <w:lang w:val="en-US"/>
-        </w:rPr>
-      </w:pPr>
-      <w:r>
-        <w:rPr>
-          <w:lang w:val="en-US"/>
-        </w:rPr>
-        <w:t>CREATE TABLE thread_posts (</w:t>
-      </w:r>
-    </w:p>
-    <w:p>
-      <w:pPr>
-        <w:rPr>
-          <w:lang w:val="en-US"/>
-        </w:rPr>
-      </w:pPr>
-      <w:r>
-        <w:rPr>
-          <w:lang w:val="en-US"/>
-        </w:rPr>
-        <w:t xml:space="preserve">    thread_id integer REFERENCES threads (thread_id) ON DELETE CASCADE ON UPDATE CASCADE,</w:t>
-      </w:r>
-    </w:p>
-    <w:p>
-      <w:pPr>
-        <w:rPr>
-          <w:lang w:val="en-US"/>
-        </w:rPr>
-      </w:pPr>
-      <w:r>
-        <w:rPr>
-          <w:lang w:val="en-US"/>
-        </w:rPr>
-        <w:t xml:space="preserve">    post_id integer REFERENCES posts (post_id) ON DELETE CASCADE ON UPDATE CASCADE,</w:t>
-      </w:r>
-    </w:p>
-    <w:p>
-      <w:pPr>
-        <w:rPr>
-          <w:lang w:val="en-US"/>
-        </w:rPr>
-      </w:pPr>
-      <w:r>
-        <w:rPr>
-          <w:lang w:val="en-US"/>
-        </w:rPr>
-        <w:t xml:space="preserve">    PRIMARY KEY (thread_id, post_id)</w:t>
-      </w:r>
-    </w:p>
-    <w:p>
-      <w:pPr>
-        <w:rPr>
-          <w:lang w:val="en-US"/>
-        </w:rPr>
-      </w:pPr>
-      <w:r>
-        <w:rPr>
-          <w:lang w:val="en-US"/>
-        </w:rPr>
         <w:t>);</w:t>
       </w:r>
     </w:p>
@@ -9321,7 +9517,7 @@
   <w:style w:type="paragraph" w:default="1" w:styleId="Normaali">
     <w:name w:val="Normal"/>
     <w:qFormat/>
-    <w:rsid w:val="003A4240"/>
+    <w:rsid w:val="004576DC"/>
   </w:style>
   <w:style w:type="paragraph" w:styleId="Otsikko1">
     <w:name w:val="heading 1"/>

</xml_diff>

<commit_message>
Doc pdf and docx update.
</commit_message>
<xml_diff>
--- a/docs/tietokantasovellus_doc.docx
+++ b/docs/tietokantasovellus_doc.docx
@@ -117,36 +117,65 @@
       </w:r>
     </w:p>
     <w:p>
-      <w:pPr>
-        <w:jc w:val="center"/>
-        <w:rPr>
-          <w:b/>
-          <w:sz w:val="36"/>
-          <w:szCs w:val="36"/>
-        </w:rPr>
-      </w:pPr>
-    </w:p>
-    <w:p>
-      <w:r>
-        <w:t>Kurssin aikana aion toteuttaa yksinkertaisen keskustelufoorumin käyttäen PHP-kieltä ja postgreSql-tietokantaa. Järjestelmän tulisi mahdollistaa keskustelujen käyminen erillisissä viestiketjuissa sekä viestien lainaamisen ja muokkaamisen.  Järjestelmän on pystyttävä näyttämään mitä ketjuja käyttäjät ovat jo lukeneet ja onko näihin ketjuihin tullut uusia viestejä. Ketjut mahdollisesti jaetaan myös erillisiin alueisiin keskusteluaiheiden mukaan.</w:t>
-      </w:r>
-    </w:p>
-    <w:p>
-      <w:r>
-        <w:t>Foorumi vaatii käyttäjältä käyttäjätunnukset jotta viestejä voidaan kirjoittaa tai muokata. Järjestelmän on näin mahdollistettava sekä uusien tunnusten luonti että kirjautuminen sisään vanhoilla tunnuksilla. Uusien tunnusten luonti ei vaatine näillä näkymin sähköpostivarmistusta tai captcha-kyselyä toteutuksen yksinkertaistamiseksi. Varaan mahdollisuuden luonnollisesti toteuttaa nämä jos se osoittautuu yksinkertaiseksi ja jos perusominaisuuksien toteutukselta jää aikaa.</w:t>
-      </w:r>
-    </w:p>
-    <w:p>
-      <w:r>
-        <w:t>Järjestelmän tulisi myös tukea eritasoisia käyttöoikeuksia – normaali käyttäjä voi muokata vain omia viestejään kun taas moderaattorin tulee pystyä muokata tai poistaa kaikkia viestejä. Tarvittaessa käyttäjälle voi asettaa porttikiellon jolloin hän ei enää voi osallistua keskusteluun. Järjestelmällä on myös erilliset hallinto-tunnukset (admin) jotka voivat asettaa tai poistaa moderaattoreja.</w:t>
-      </w:r>
-    </w:p>
-    <w:p>
-      <w:r>
-        <w:t xml:space="preserve">Foorumi tullaan toteuttamaan laitoksen users-kansioon käyttäen Apache-palvelinta. </w:t>
-      </w:r>
-      <w:r>
-        <w:t xml:space="preserve">Javascriptiä käytetään hieman esimerkiksi tuhoavien ominaisuuksien, kuten viestien poiston yhteydessä. Lisäksi projektissa käytetään </w:t>
+      <w:r>
+        <w:t xml:space="preserve">Projektina toteutetaan keskustelufoorumi </w:t>
+      </w:r>
+      <w:r>
+        <w:t>käyttäen PHP-kieltä ja postgreSql-tietokantaa. Järjestelmän tulisi mahdollistaa keskustelujen käyminen erillisissä viestiketjuissa sekä viestien lainaamisen ja muokkaamisen.  Järjestelmän on pystyttävä näyttämään mitä ketjuja käyttäjät ovat jo lukeneet ja onko näihin ketjuihin tullut uusia viestejä. Ketjut mahdollisesti jaetaan myös erillisiin alueisiin keskusteluaiheiden mukaan.</w:t>
+      </w:r>
+    </w:p>
+    <w:p>
+      <w:r>
+        <w:t xml:space="preserve">Foorumi vaatii käyttäjältä käyttäjätunnukset jotta viestejä voidaan kirjoittaa tai muokata. Järjestelmän on näin mahdollistettava sekä uusien tunnusten luonti että kirjautuminen sisään vanhoilla tunnuksilla. Uusien tunnusten luonti ei </w:t>
+      </w:r>
+      <w:r>
+        <w:t xml:space="preserve">vaadi </w:t>
+      </w:r>
+      <w:r>
+        <w:t xml:space="preserve">sähköpostivarmistusta tai captcha-kyselyä toteutuksen yksinkertaistamiseksi. </w:t>
+      </w:r>
+    </w:p>
+    <w:p>
+      <w:r>
+        <w:t xml:space="preserve">Järjestelmän </w:t>
+      </w:r>
+      <w:r>
+        <w:t>tukee</w:t>
+      </w:r>
+      <w:r>
+        <w:t xml:space="preserve"> myös tukea eritasoisia käyttöoikeuksia – normaali käyttäjä voi muokata vain omia viestejään kun taas moderaattorin tulee pystyä muokata kaikkia viestejä</w:t>
+      </w:r>
+      <w:r>
+        <w:t xml:space="preserve"> ja tarvittaessa poistaa viestejä</w:t>
+      </w:r>
+      <w:r>
+        <w:t>. Tarvittaessa käyttäjälle voi asettaa porttikiellon jolloin hän ei enää voi osallistua keskusteluun. Järjestelmällä on myös erilliset hallinto-tunnukset (admin) jotka voivat asettaa tai poistaa moderaattoreja</w:t>
+      </w:r>
+      <w:r>
+        <w:t xml:space="preserve"> ja admineja</w:t>
+      </w:r>
+      <w:r>
+        <w:t>.</w:t>
+      </w:r>
+    </w:p>
+    <w:p>
+      <w:r>
+        <w:t xml:space="preserve">Foorumi </w:t>
+      </w:r>
+      <w:r>
+        <w:t xml:space="preserve">toteutetaan </w:t>
+      </w:r>
+      <w:r>
+        <w:t xml:space="preserve">laitoksen users-kansioon käyttäen Apache-palvelinta. </w:t>
+      </w:r>
+      <w:r>
+        <w:t xml:space="preserve">Javascriptiä käytetään hieman </w:t>
+      </w:r>
+      <w:r>
+        <w:t>esimerkiksi vahvistusikkunoiden näyttämiseen</w:t>
+      </w:r>
+      <w:r>
+        <w:t xml:space="preserve"> viestien poiston yhteydessä. Lisäksi projektissa käytetään </w:t>
       </w:r>
       <w:r>
         <w:t xml:space="preserve">Bootstrap-css-kirjastoa </w:t>
@@ -161,7 +190,6 @@
         <w:t xml:space="preserve"> sekä jquery-kirjastoa asynkronisten operaatioiden mahdollistamiseksi.</w:t>
       </w:r>
     </w:p>
-    <w:p/>
     <w:p>
       <w:pPr>
         <w:pStyle w:val="Otsikko1"/>
@@ -180,6 +208,9 @@
       <w:r>
         <w:t xml:space="preserve">Tunnukseton käyttäjä on käyttäjä joka selaa foorumia kirjautumatta sisään. Nämä käyttäjät voivat vain lukea olemassa olevia ketjuja, luoda uuden käyttäjätunnuksen tai kirjautua sisään olemassa olevilla tunnuksilla. </w:t>
       </w:r>
+      <w:r>
+        <w:t>Lisäksi tunnukseton käyttäjä voi hakea foorumilta viestejä joko käyttäjätunnuksen tai avainsanojen avulla haluamaltaan aikaväliltä.</w:t>
+      </w:r>
     </w:p>
     <w:p>
       <w:r>
@@ -188,6 +219,9 @@
       <w:r>
         <w:t>. Peruskäyttäjä ei voi luoda uusia tunnuksia tai kirjautua sisään koska hän on jo kirjautunut sisään; peruskäyttäjän on kirjauduttava ulos jotta nämä ominaisuudet tulevat käyttöön.</w:t>
       </w:r>
+      <w:r>
+        <w:t xml:space="preserve"> Peruskäyttäjä voi myös lähettää yksityisviestejä muille käyttäjille.</w:t>
+      </w:r>
     </w:p>
     <w:p>
       <w:r>
@@ -196,10 +230,24 @@
       <w:r>
         <w:t xml:space="preserve"> Moderaattori voi antaa myös käyttäjälle porttikiellon.</w:t>
       </w:r>
-    </w:p>
-    <w:p>
-      <w:r>
-        <w:t>Ylläpitäjä on käyttäjä jolla on samat käyttötapaukset kuin moderaattorilla. Lisäksi ylläpitäjä voi lisätä tai poistaa moderaattoreja.</w:t>
+      <w:r>
+        <w:t xml:space="preserve"> Moderaattorit voivat myös luoda uusia keskustelualueita tai muokata tai poistaa olemassa olevia alueita.</w:t>
+      </w:r>
+    </w:p>
+    <w:p>
+      <w:r>
+        <w:t>Ylläpitäjä on käyttäjä jolla on samat käyttötapaukset kuin moderaattorilla. Lisäksi ylläpitäjä voi lisätä tai poistaa moderaattoreja</w:t>
+      </w:r>
+      <w:r>
+        <w:t xml:space="preserve"> ja admineja</w:t>
+      </w:r>
+      <w:r>
+        <w:t>.</w:t>
+      </w:r>
+    </w:p>
+    <w:p>
+      <w:r>
+        <w:t>Porttikiellon saanut käyttäjä vastaa tasoltaan tunnuksetonta käyttäjää.</w:t>
       </w:r>
     </w:p>
     <w:p>
@@ -220,10 +268,10 @@
           <w:lang w:eastAsia="fi-FI"/>
         </w:rPr>
         <w:drawing>
-          <wp:inline distT="0" distB="0" distL="0" distR="0" wp14:anchorId="5FF02908" wp14:editId="5FF02909">
-            <wp:extent cx="6115050" cy="4352925"/>
+          <wp:inline distT="0" distB="0" distL="0" distR="0" wp14:anchorId="32B2F8AB" wp14:editId="6F7AFE81">
+            <wp:extent cx="6115050" cy="4391025"/>
             <wp:effectExtent l="0" t="0" r="0" b="9525"/>
-            <wp:docPr id="3" name="Kuva 3"/>
+            <wp:docPr id="5" name="Kuva 5"/>
             <wp:cNvGraphicFramePr>
               <a:graphicFrameLocks xmlns:a="http://schemas.openxmlformats.org/drawingml/2006/main" noChangeAspect="1"/>
             </wp:cNvGraphicFramePr>
@@ -231,7 +279,7 @@
               <a:graphicData uri="http://schemas.openxmlformats.org/drawingml/2006/picture">
                 <pic:pic xmlns:pic="http://schemas.openxmlformats.org/drawingml/2006/picture">
                   <pic:nvPicPr>
-                    <pic:cNvPr id="0" name="Picture 3"/>
+                    <pic:cNvPr id="0" name="Picture 6"/>
                     <pic:cNvPicPr>
                       <a:picLocks noChangeAspect="1" noChangeArrowheads="1"/>
                     </pic:cNvPicPr>
@@ -252,7 +300,7 @@
                   <pic:spPr bwMode="auto">
                     <a:xfrm>
                       <a:off x="0" y="0"/>
-                      <a:ext cx="6115050" cy="4352925"/>
+                      <a:ext cx="6115050" cy="4391025"/>
                     </a:xfrm>
                     <a:prstGeom prst="rect">
                       <a:avLst/>
@@ -728,6 +776,141 @@
       </w:pPr>
       <w:r>
         <w:lastRenderedPageBreak/>
+        <w:t>Viestien hakeminen</w:t>
+      </w:r>
+    </w:p>
+    <w:p/>
+    <w:p>
+      <w:pPr>
+        <w:pStyle w:val="Luettelokappale"/>
+        <w:numPr>
+          <w:ilvl w:val="0"/>
+          <w:numId w:val="11"/>
+        </w:numPr>
+      </w:pPr>
+      <w:r>
+        <w:t xml:space="preserve">Käyttäjä </w:t>
+      </w:r>
+      <w:r>
+        <w:t>painaa haku-linkkiä sivun yläreunassa.</w:t>
+      </w:r>
+    </w:p>
+    <w:p>
+      <w:pPr>
+        <w:pStyle w:val="Luettelokappale"/>
+        <w:numPr>
+          <w:ilvl w:val="0"/>
+          <w:numId w:val="11"/>
+        </w:numPr>
+      </w:pPr>
+      <w:r>
+        <w:t>Järjestelmä näyttää käyttäjälle hakusivun</w:t>
+      </w:r>
+      <w:r>
+        <w:t>.</w:t>
+      </w:r>
+    </w:p>
+    <w:p>
+      <w:pPr>
+        <w:pStyle w:val="Luettelokappale"/>
+        <w:numPr>
+          <w:ilvl w:val="0"/>
+          <w:numId w:val="11"/>
+        </w:numPr>
+      </w:pPr>
+      <w:r>
+        <w:t>Käyttäjä kirjoittaa joko viestin avainsanoja, käyttäjänimen tai kummatkin</w:t>
+      </w:r>
+      <w:r>
+        <w:t>.</w:t>
+      </w:r>
+      <w:r>
+        <w:t xml:space="preserve"> Hän myös mahdollisesti asettaa aikavälin jolta viestit noudetaan</w:t>
+      </w:r>
+    </w:p>
+    <w:p>
+      <w:pPr>
+        <w:pStyle w:val="Luettelokappale"/>
+        <w:numPr>
+          <w:ilvl w:val="0"/>
+          <w:numId w:val="11"/>
+        </w:numPr>
+      </w:pPr>
+      <w:r>
+        <w:t>Järjestelmä noutaa ja näyttää kriteerin täyttävät viestit.</w:t>
+      </w:r>
+    </w:p>
+    <w:p>
+      <w:pPr>
+        <w:pStyle w:val="Otsikko3"/>
+        <w:jc w:val="center"/>
+      </w:pPr>
+      <w:r>
+        <w:t xml:space="preserve">Virhetilanne: </w:t>
+      </w:r>
+      <w:r>
+        <w:t>Hakukriteerejä ei annettu</w:t>
+      </w:r>
+    </w:p>
+    <w:p/>
+    <w:p>
+      <w:pPr>
+        <w:pStyle w:val="Luettelokappale"/>
+        <w:numPr>
+          <w:ilvl w:val="0"/>
+          <w:numId w:val="12"/>
+        </w:numPr>
+      </w:pPr>
+      <w:r>
+        <w:t>Kuten yllä</w:t>
+      </w:r>
+    </w:p>
+    <w:p>
+      <w:pPr>
+        <w:pStyle w:val="Luettelokappale"/>
+        <w:numPr>
+          <w:ilvl w:val="0"/>
+          <w:numId w:val="12"/>
+        </w:numPr>
+      </w:pPr>
+      <w:r>
+        <w:t>Kuten yllä</w:t>
+      </w:r>
+    </w:p>
+    <w:p>
+      <w:pPr>
+        <w:pStyle w:val="Luettelokappale"/>
+        <w:numPr>
+          <w:ilvl w:val="0"/>
+          <w:numId w:val="12"/>
+        </w:numPr>
+      </w:pPr>
+      <w:r>
+        <w:t>Käyttäjä yrittää hakea tietoa antamatta käyttäjänimeä tai hakutermejä.</w:t>
+      </w:r>
+    </w:p>
+    <w:p>
+      <w:pPr>
+        <w:pStyle w:val="Luettelokappale"/>
+        <w:numPr>
+          <w:ilvl w:val="0"/>
+          <w:numId w:val="12"/>
+        </w:numPr>
+      </w:pPr>
+      <w:r>
+        <w:t>Järjestelmä näyttää virheilmoituksen.</w:t>
+      </w:r>
+    </w:p>
+    <w:p>
+      <w:pPr>
+        <w:pStyle w:val="Luettelokappale"/>
+      </w:pPr>
+    </w:p>
+    <w:p>
+      <w:pPr>
+        <w:pStyle w:val="Otsikko2"/>
+      </w:pPr>
+      <w:r>
         <w:t>Uloskirjautuminen</w:t>
       </w:r>
     </w:p>
@@ -756,7 +939,11 @@
         <w:t>Järjestelmä kirjaa käyttäjän ulos ja palauttaa tämän takaisin aloitussivulle.</w:t>
       </w:r>
     </w:p>
-    <w:p/>
+    <w:p>
+      <w:pPr>
+        <w:jc w:val="center"/>
+      </w:pPr>
+    </w:p>
     <w:p>
       <w:pPr>
         <w:pStyle w:val="Otsikko2"/>
@@ -775,7 +962,10 @@
         </w:numPr>
       </w:pPr>
       <w:r>
-        <w:t>Käyttäjä navigoi itsensä aloitussivulle</w:t>
+        <w:t xml:space="preserve">Käyttäjä navigoi itsensä </w:t>
+      </w:r>
+      <w:r>
+        <w:t>jollekin aihealueelle</w:t>
       </w:r>
     </w:p>
     <w:p>
@@ -821,7 +1011,13 @@
         </w:numPr>
       </w:pPr>
       <w:r>
-        <w:t>Käyttäjä navigoi itsensä aloitussivulle.</w:t>
+        <w:t xml:space="preserve">Käyttäjä navigoi itsensä </w:t>
+      </w:r>
+      <w:r>
+        <w:t>jollekin aihealueelle</w:t>
+      </w:r>
+      <w:r>
+        <w:t>.</w:t>
       </w:r>
     </w:p>
     <w:p>
@@ -873,12 +1069,14 @@
       </w:r>
     </w:p>
     <w:p/>
+    <w:p/>
     <w:p>
       <w:pPr>
         <w:pStyle w:val="Otsikko3"/>
         <w:jc w:val="center"/>
       </w:pPr>
       <w:r>
+        <w:lastRenderedPageBreak/>
         <w:t>Virhetilanne: Aloitusviesti tai nimi puuttuu</w:t>
       </w:r>
     </w:p>
@@ -1034,7 +1232,6 @@
         </w:numPr>
       </w:pPr>
       <w:r>
-        <w:lastRenderedPageBreak/>
         <w:t>Käyttäjä kirjoittaa viestin.</w:t>
       </w:r>
     </w:p>
@@ -1062,79 +1259,11 @@
         <w:t>Käyttäjä palaa takaisin viestiketjuun.</w:t>
       </w:r>
     </w:p>
-    <w:p/>
-    <w:p/>
-    <w:p>
-      <w:pPr>
-        <w:pStyle w:val="Otsikko3"/>
-        <w:jc w:val="center"/>
-      </w:pPr>
-      <w:r>
-        <w:t>Virhetilanne: Viesti puuttuu</w:t>
-      </w:r>
-    </w:p>
-    <w:p/>
     <w:p>
       <w:pPr>
         <w:pStyle w:val="Luettelokappale"/>
-        <w:numPr>
-          <w:ilvl w:val="0"/>
-          <w:numId w:val="20"/>
-        </w:numPr>
-      </w:pPr>
-      <w:r>
-        <w:t>Kuten yllä</w:t>
-      </w:r>
-    </w:p>
-    <w:p>
-      <w:pPr>
-        <w:pStyle w:val="Luettelokappale"/>
-        <w:numPr>
-          <w:ilvl w:val="0"/>
-          <w:numId w:val="20"/>
-        </w:numPr>
-      </w:pPr>
-      <w:r>
-        <w:t>Kuten yllä</w:t>
-      </w:r>
-    </w:p>
-    <w:p>
-      <w:pPr>
-        <w:pStyle w:val="Luettelokappale"/>
-        <w:numPr>
-          <w:ilvl w:val="0"/>
-          <w:numId w:val="20"/>
-        </w:numPr>
-      </w:pPr>
-      <w:r>
-        <w:t>Käyttäjä jättää viestin kirjoittamatta.</w:t>
-      </w:r>
-    </w:p>
-    <w:p>
-      <w:pPr>
-        <w:pStyle w:val="Luettelokappale"/>
-        <w:numPr>
-          <w:ilvl w:val="0"/>
-          <w:numId w:val="20"/>
-        </w:numPr>
-      </w:pPr>
-      <w:r>
-        <w:t>Järjestelmä antaa aiheesta virheilmoituksen.</w:t>
-      </w:r>
-    </w:p>
-    <w:p>
-      <w:pPr>
-        <w:pStyle w:val="Luettelokappale"/>
-        <w:numPr>
-          <w:ilvl w:val="0"/>
-          <w:numId w:val="20"/>
-        </w:numPr>
-      </w:pPr>
-      <w:r>
-        <w:t>Prosessi palaa kohtaan 3.</w:t>
-      </w:r>
-    </w:p>
-    <w:p/>
+      </w:pPr>
+    </w:p>
     <w:p>
       <w:pPr>
         <w:pStyle w:val="Otsikko2"/>
@@ -1250,12 +1379,25 @@
         <w:t>Viesti merkitään tietokannassa poistetuksi.</w:t>
       </w:r>
     </w:p>
+    <w:p>
+      <w:pPr>
+        <w:pStyle w:val="Luettelokappale"/>
+        <w:numPr>
+          <w:ilvl w:val="0"/>
+          <w:numId w:val="24"/>
+        </w:numPr>
+      </w:pPr>
+      <w:r>
+        <w:t>Sivu ladataan uudelleen, poistetun viestin kohdalla näytetään ilmoitus poistosta.</w:t>
+      </w:r>
+    </w:p>
     <w:p/>
     <w:p>
       <w:pPr>
         <w:pStyle w:val="Otsikko2"/>
       </w:pPr>
       <w:r>
+        <w:lastRenderedPageBreak/>
         <w:t>Ketjun poistaminen</w:t>
       </w:r>
     </w:p>
@@ -1305,7 +1447,13 @@
         </w:numPr>
       </w:pPr>
       <w:r>
-        <w:t>Järjestelmä poistaa ketjun.</w:t>
+        <w:t>Järjestelmä poistaa ketjun</w:t>
+      </w:r>
+      <w:r>
+        <w:t xml:space="preserve"> ja ketjuun liittyvät viestit</w:t>
+      </w:r>
+      <w:r>
+        <w:t>.</w:t>
       </w:r>
     </w:p>
     <w:p>
@@ -1323,8 +1471,10 @@
         <w:pStyle w:val="Otsikko2"/>
       </w:pPr>
       <w:r>
-        <w:lastRenderedPageBreak/>
-        <w:t>Moderaattorioikeuksien muuttaminen</w:t>
+        <w:t>Käyttäjän oikeuksien</w:t>
+      </w:r>
+      <w:r>
+        <w:t xml:space="preserve"> muuttaminen</w:t>
       </w:r>
     </w:p>
     <w:p/>
@@ -1337,7 +1487,13 @@
         </w:numPr>
       </w:pPr>
       <w:r>
-        <w:t>Käyttäjä avaa käyttäjähallinnan.</w:t>
+        <w:t>Käyttäjä avaa käyttäjähallinnan</w:t>
+      </w:r>
+      <w:r>
+        <w:t xml:space="preserve"> tai ketjun lukijalistan</w:t>
+      </w:r>
+      <w:r>
+        <w:t>.</w:t>
       </w:r>
     </w:p>
     <w:p>
@@ -1361,7 +1517,7 @@
         </w:numPr>
       </w:pPr>
       <w:r>
-        <w:t>Käyttäjä painaa haluamaansa käyttäjää.</w:t>
+        <w:t>Käyttäjä valitsee alasvetovalikosta sopivan roolin ja valitsee sen.</w:t>
       </w:r>
     </w:p>
     <w:p>
@@ -1373,150 +1529,9 @@
         </w:numPr>
       </w:pPr>
       <w:r>
-        <w:t>Järjestelmä avaa käyttäjäkohtaisen sivun.</w:t>
-      </w:r>
-    </w:p>
-    <w:p>
-      <w:pPr>
-        <w:pStyle w:val="Luettelokappale"/>
-        <w:numPr>
-          <w:ilvl w:val="0"/>
-          <w:numId w:val="26"/>
-        </w:numPr>
-      </w:pPr>
-      <w:r>
-        <w:t xml:space="preserve">Käyttäjä joko antaa käyttäjälle tai poistaa </w:t>
-      </w:r>
-      <w:r>
-        <w:t>käyttäjältä</w:t>
-      </w:r>
-      <w:r>
-        <w:t xml:space="preserve"> moderaattorioikeudet alasvetovalikosta.</w:t>
-      </w:r>
-    </w:p>
-    <w:p>
-      <w:pPr>
-        <w:pStyle w:val="Luettelokappale"/>
-        <w:numPr>
-          <w:ilvl w:val="0"/>
-          <w:numId w:val="26"/>
-        </w:numPr>
-      </w:pPr>
-      <w:r>
-        <w:t>Käyttäjä tallentaa muutokset.</w:t>
-      </w:r>
-    </w:p>
-    <w:p>
-      <w:pPr>
-        <w:pStyle w:val="Luettelokappale"/>
-        <w:numPr>
-          <w:ilvl w:val="0"/>
-          <w:numId w:val="26"/>
-        </w:numPr>
-      </w:pPr>
-      <w:r>
-        <w:t>Järjestelmä antaa käyttäjälle moderaattorioikeudet.</w:t>
-      </w:r>
-    </w:p>
-    <w:p>
-      <w:pPr>
-        <w:pStyle w:val="Luettelokappale"/>
-      </w:pPr>
-    </w:p>
-    <w:p>
-      <w:pPr>
-        <w:pStyle w:val="Otsikko2"/>
-      </w:pPr>
-      <w:r>
-        <w:t>Porttikiellon antaminen</w:t>
-      </w:r>
-    </w:p>
-    <w:p/>
-    <w:p>
-      <w:pPr>
-        <w:pStyle w:val="Luettelokappale"/>
-        <w:numPr>
-          <w:ilvl w:val="0"/>
-          <w:numId w:val="27"/>
-        </w:numPr>
-      </w:pPr>
-      <w:r>
-        <w:t>Kuten yllä</w:t>
-      </w:r>
-    </w:p>
-    <w:p>
-      <w:pPr>
-        <w:pStyle w:val="Luettelokappale"/>
-        <w:numPr>
-          <w:ilvl w:val="0"/>
-          <w:numId w:val="27"/>
-        </w:numPr>
-      </w:pPr>
-      <w:r>
-        <w:t>Kuten yllä</w:t>
-      </w:r>
-    </w:p>
-    <w:p>
-      <w:pPr>
-        <w:pStyle w:val="Luettelokappale"/>
-        <w:numPr>
-          <w:ilvl w:val="0"/>
-          <w:numId w:val="27"/>
-        </w:numPr>
-      </w:pPr>
-      <w:r>
-        <w:t>Kuten yllä</w:t>
-      </w:r>
-    </w:p>
-    <w:p>
-      <w:pPr>
-        <w:pStyle w:val="Luettelokappale"/>
-        <w:numPr>
-          <w:ilvl w:val="0"/>
-          <w:numId w:val="27"/>
-        </w:numPr>
-      </w:pPr>
-      <w:r>
-        <w:t>Kuten yllä</w:t>
-      </w:r>
-    </w:p>
-    <w:p>
-      <w:pPr>
-        <w:pStyle w:val="Luettelokappale"/>
-        <w:numPr>
-          <w:ilvl w:val="0"/>
-          <w:numId w:val="27"/>
-        </w:numPr>
-      </w:pPr>
-      <w:r>
-        <w:t>Käyttäjä antaa käyttäjälle porttikiellon alasvetovalikosta</w:t>
-      </w:r>
-    </w:p>
-    <w:p>
-      <w:pPr>
-        <w:pStyle w:val="Luettelokappale"/>
-        <w:numPr>
-          <w:ilvl w:val="0"/>
-          <w:numId w:val="27"/>
-        </w:numPr>
-      </w:pPr>
-      <w:r>
-        <w:t>Käyttäjä tallentaa muutokset.</w:t>
-      </w:r>
-    </w:p>
-    <w:p>
-      <w:pPr>
-        <w:pStyle w:val="Luettelokappale"/>
-        <w:numPr>
-          <w:ilvl w:val="0"/>
-          <w:numId w:val="27"/>
-        </w:numPr>
-      </w:pPr>
-      <w:r>
-        <w:t>Järjestelmä antaa käyttäjälle porttikiellon.</w:t>
-      </w:r>
-    </w:p>
-    <w:p/>
+        <w:t>Järjestelmä muuttaa roolin ja ilmoittaa asiasta.</w:t>
+      </w:r>
+    </w:p>
     <w:p>
       <w:pPr>
         <w:pStyle w:val="Otsikko1"/>
@@ -1548,73 +1563,41 @@
             <v:path o:extrusionok="f" gradientshapeok="t" o:connecttype="rect"/>
             <o:lock v:ext="edit" aspectratio="t"/>
           </v:shapetype>
-          <v:shape id="_x0000_i1025" type="#_x0000_t75" style="width:525.75pt;height:2in">
+          <v:shape id="_x0000_i1025" type="#_x0000_t75" style="width:525.6pt;height:2in">
             <v:imagedata r:id="rId6" o:title="tietokanta-kasite"/>
           </v:shape>
         </w:pict>
       </w:r>
     </w:p>
-    <w:p>
-      <w:r>
-        <w:t xml:space="preserve">(vaihtoehtoisesti </w:t>
-      </w:r>
-      <w:hyperlink r:id="rId7" w:history="1">
-        <w:r>
-          <w:rPr>
-            <w:rStyle w:val="Hyperlinkki"/>
-          </w:rPr>
-          <w:t>http://ekaaria.users.cs.helsinki.fi/board/docs/tietokanta-kasite.png</w:t>
-        </w:r>
-      </w:hyperlink>
-      <w:r>
-        <w:t>)</w:t>
-      </w:r>
-    </w:p>
-    <w:p/>
-    <w:p>
-      <w:r>
-        <w:t xml:space="preserve">Käyttäjällä voi olla useita viestejä, mutta yhteen viestiin liittyy aina yksi käyttäjä. Viestin on oltava joko yksityisviesti tai jollekin ketjulle kuuluva viesti, muttei yhtä aikaa kumpikin. Yksityisviestiin liittyy aina yksi viesti. Ketjulla voi olla useita viestejä; kuitenkin ainakin yksi (aloitusviesti). Ketju kuuluu johonkin </w:t>
-      </w:r>
+    <w:p/>
+    <w:p>
+      <w:r>
+        <w:t>Käyttäjällä voi olla useita viestejä, mutta yhteen viestiin liittyy aina yksi käyttäjä. Viestin on oltava joko yksityisviesti tai jollekin ketjulle kuuluva viesti, muttei yhtä aikaa kumpikin. Yksityisviestiin liittyy aina yksi viesti. Ketjulla voi olla useita viestejä; kuitenkin ainakin yksi (aloitusviesti). Ketju kuuluu johonkin alifoorumiin\aiheeseen mutta aina vain yhteen. Aiheella\alifoorumilla voi olla useita ketjuja. Lisäksi ylläpidetään listaa käyttäjän lukemista ketjuista. Käyttäjällä voi olla useita luettuja ketjuja, ja ketjuilla voi olla useita lukijoita.</w:t>
+      </w:r>
+    </w:p>
+    <w:p/>
+    <w:p/>
+    <w:p/>
+    <w:p>
+      <w:pPr>
+        <w:pStyle w:val="Otsikko1"/>
+      </w:pPr>
       <w:r>
         <w:lastRenderedPageBreak/>
-        <w:t>alifoorumiin\aiheeseen mutta aina vain yhteen. Aiheella\alifoorumilla voi olla useita ketjuja. Lisäksi ylläpidetään listaa käyttäjän lukemista ketjuista. Käyttäjällä voi olla useita luettuja ketjuja, ja ketjuilla voi olla useita lukijoita.</w:t>
-      </w:r>
-    </w:p>
-    <w:p/>
-    <w:p>
-      <w:pPr>
-        <w:pStyle w:val="Otsikko1"/>
-      </w:pPr>
-      <w:r>
         <w:t>Relaatiotietokantakaavio</w:t>
       </w:r>
     </w:p>
-    <w:p>
-      <w:r>
-        <w:pict w14:anchorId="6F3FEAE7">
-          <v:shape id="_x0000_i1026" type="#_x0000_t75" style="width:481.5pt;height:339pt">
-            <v:imagedata r:id="rId8" o:title="Tietokanta"/>
+    <w:p/>
+    <w:p>
+      <w:r>
+        <w:object w:dxaOrig="17745" w:dyaOrig="12225" w14:anchorId="2983ADDE">
+          <v:shape id="_x0000_i1026" type="#_x0000_t75" style="width:532.8pt;height:381.6pt" o:ole="">
+            <v:imagedata r:id="rId7" o:title=""/>
           </v:shape>
-        </w:pict>
-      </w:r>
-    </w:p>
-    <w:p>
-      <w:r>
-        <w:t xml:space="preserve">(vaihtoehtoisesti </w:t>
-      </w:r>
-      <w:hyperlink r:id="rId9" w:history="1">
-        <w:r>
-          <w:rPr>
-            <w:rStyle w:val="Hyperlinkki"/>
-          </w:rPr>
-          <w:t>http://ekaaria.users.cs.helsinki.fi/board/docs/Tietokanta.png</w:t>
-        </w:r>
-      </w:hyperlink>
-      <w:r>
-        <w:t>)</w:t>
-      </w:r>
-    </w:p>
-    <w:p/>
+          <o:OLEObject Type="Embed" ProgID="Visio.Drawing.15" ShapeID="_x0000_i1026" DrawAspect="Content" ObjectID="_1454666083" r:id="rId8"/>
+        </w:object>
+      </w:r>
+    </w:p>
     <w:p>
       <w:pPr>
         <w:pStyle w:val="Otsikko2"/>
@@ -5716,11 +5699,22 @@
         <w:t>Järjestelmän komponentit</w:t>
       </w:r>
     </w:p>
+    <w:p/>
     <w:p>
       <w:pPr>
         <w:pStyle w:val="Otsikko2"/>
       </w:pPr>
       <w:r>
+        <w:t>Näkymä\kontrolleriparit</w:t>
+      </w:r>
+    </w:p>
+    <w:p/>
+    <w:p>
+      <w:pPr>
+        <w:pStyle w:val="Otsikko3"/>
+        <w:jc w:val="center"/>
+      </w:pPr>
+      <w:r>
         <w:t>base.php</w:t>
       </w:r>
     </w:p>
@@ -5730,27 +5724,458 @@
         <w:t xml:space="preserve">Sivu joka ladataan aina ensiksi kun jokin näkymä näytetään. </w:t>
       </w:r>
       <w:r>
-        <w:t>Näyttää riippuen siitä onko käyttäjä kirjautunut sisään log in, log out, register, control panel ja main page –linkit. Lisäksi Css-määritetiedostot ja javascript –tiedostot ladataan tällä sivulla.</w:t>
-      </w:r>
-    </w:p>
+        <w:t>Näyttää riippuen siitä onko käyttäjä kirjautunut sisään log in, log out, register, control</w:t>
+      </w:r>
+      <w:r>
+        <w:t xml:space="preserve"> panel,search </w:t>
+      </w:r>
+      <w:r>
+        <w:t>ja main page –linkit. Lisäksi Css-määritetiedostot ja javascript –tiedostot ladataan tällä sivulla.</w:t>
+      </w:r>
+    </w:p>
+    <w:p>
+      <w:pPr>
+        <w:pStyle w:val="Otsikko3"/>
+        <w:jc w:val="center"/>
+      </w:pPr>
+      <w:r>
+        <w:t>index.php</w:t>
+      </w:r>
+    </w:p>
+    <w:p/>
+    <w:p>
+      <w:r>
+        <w:t xml:space="preserve">index.php on sovelluksen etusivu. </w:t>
+      </w:r>
+      <w:r>
+        <w:t>Sivulla listataan aihealueet ja niiden sisältämien ketjujen määrän. Aihealueen nimi toimii linkkinä josta avautuu sivu joka näyttää aihealueeseen liittyvät ketjut.</w:t>
+      </w:r>
+      <w:r>
+        <w:t xml:space="preserve"> Jos käyttäjä on kirjautunut </w:t>
+      </w:r>
+      <w:r>
+        <w:lastRenderedPageBreak/>
+        <w:t>sisään ja hän on admin tai moderaattori, näytetään hänelle napit joiden avulla käyttäjä voi luoda, poistaa ja uudelleennimetä alueita.</w:t>
+      </w:r>
+    </w:p>
+    <w:p/>
+    <w:p>
+      <w:pPr>
+        <w:pStyle w:val="Otsikko3"/>
+        <w:jc w:val="center"/>
+      </w:pPr>
+      <w:r>
+        <w:t>register.php</w:t>
+      </w:r>
+    </w:p>
+    <w:p/>
+    <w:p>
+      <w:r>
+        <w:t>Sivu jolla käyttäjä voi luoda uuden käyttäjätunnuksen. Sivulla on kentät käyttäjänimelle, sähköpostille, ja kahdesti salasanalle sekä nappi joka aloittaa rekisteröitymisen. Virhetilanteessa käyttäjälle näytetään virheilmoitus.</w:t>
+      </w:r>
+    </w:p>
+    <w:p/>
+    <w:p>
+      <w:pPr>
+        <w:pStyle w:val="Otsikko3"/>
+        <w:jc w:val="center"/>
+      </w:pPr>
+      <w:r>
+        <w:t>login.php</w:t>
+      </w:r>
+    </w:p>
+    <w:p/>
+    <w:p>
+      <w:r>
+        <w:t xml:space="preserve">Sivu jolla näytetään käyttäjälle kirjautumisnäkymä. Sivulla on kenttä käyttäjänimelle ja salasanalle sekä nappi joka aloittaa sisäänkirjautumisen. Mikäli kirjautuminen epäonnistuu, näytetään käyttäjälle sopiva virheilmoitus. </w:t>
+      </w:r>
+    </w:p>
+    <w:p/>
+    <w:p>
+      <w:pPr>
+        <w:pStyle w:val="Otsikko3"/>
+        <w:jc w:val="center"/>
+      </w:pPr>
+      <w:r>
+        <w:t>search.php</w:t>
+      </w:r>
+    </w:p>
+    <w:p/>
+    <w:p>
+      <w:r>
+        <w:t>Sivu jolla käyttäjä voi hakea viestejä tietyin hakukriteerein. Käyttäjä voi antaa käyttäjänimen ja/tai hakutermejä joiden perusteella viestejä haetaan. Lisäksi käyttäjä voi rajata aikaväliä jolta viestejä haetaan.</w:t>
+      </w:r>
+      <w:r>
+        <w:t xml:space="preserve"> Haun jälkeen käyttäjä ohjataan näkymään jossa viestit listataan. Viestiä klikkaamalla käyttäjä viedään ketjuun jossa viesti on </w:t>
+      </w:r>
+    </w:p>
+    <w:p/>
+    <w:p>
+      <w:pPr>
+        <w:pStyle w:val="Otsikko3"/>
+        <w:jc w:val="center"/>
+      </w:pPr>
+      <w:r>
+        <w:t>register.php</w:t>
+      </w:r>
+    </w:p>
+    <w:p/>
+    <w:p>
+      <w:r>
+        <w:t>Sivu jolla käyttäjä voi luoda uuden käyttäjätunnuksen. Sivulla on kentät käyttäjänimelle, sähköpostille, ja kahdesti salasanalle sekä nappi joka aloittaa rekisteröitymisen. Virhetilanteessa käyttäjälle näytetään virheilmoitus.</w:t>
+      </w:r>
+    </w:p>
+    <w:p/>
+    <w:p>
+      <w:pPr>
+        <w:pStyle w:val="Otsikko3"/>
+        <w:jc w:val="center"/>
+      </w:pPr>
+      <w:r>
+        <w:t>control_panel.php</w:t>
+      </w:r>
+    </w:p>
+    <w:p/>
+    <w:p>
+      <w:r>
+        <w:t>Sivu jolla listataan linkit käyttäjän yksityisviesteihin sekä listaan rekisteröityneistä käyttäjistä.</w:t>
+      </w:r>
+    </w:p>
+    <w:p/>
+    <w:p/>
+    <w:p/>
+    <w:p>
+      <w:pPr>
+        <w:pStyle w:val="Otsikko3"/>
+        <w:jc w:val="center"/>
+      </w:pPr>
+      <w:r>
+        <w:lastRenderedPageBreak/>
+        <w:t>user_management.php</w:t>
+      </w:r>
+    </w:p>
+    <w:p/>
+    <w:p>
+      <w:r>
+        <w:t>Sivu jolla käyttäjä näkee listan rekisteröityneistä käyttäjistä. Jos käyttäjä on moderaattori, hän näkee lisäksi alasvetovalikon jossa hän voi asettaa käyttäjän tilan joko normaalikäyttäjäksi tai bannatuksi jos kyseinen käyttäjä ei ole moderaattori tai admin. Jos käyttäjä on admin, hän voi lisäksi muuttaa muiden moderaattoreiden ja admineiden oikeuksia.</w:t>
+      </w:r>
+    </w:p>
+    <w:p>
+      <w:pPr>
+        <w:pStyle w:val="Otsikko3"/>
+        <w:jc w:val="center"/>
+      </w:pPr>
+      <w:r>
+        <w:t>private_message_list.php</w:t>
+      </w:r>
+    </w:p>
+    <w:p/>
+    <w:p>
+      <w:r>
+        <w:t>Sivu jolla näytetään käyttäjän yksityisviestit. Tämä sivu käyttää threadView.php-näkymää eli samaa näkymää kuin thread.php. Käyttäjälle näytetään myös poistonappula viestin yhteydessä.</w:t>
+      </w:r>
+    </w:p>
+    <w:p/>
+    <w:p>
+      <w:pPr>
+        <w:pStyle w:val="Otsikko3"/>
+        <w:jc w:val="center"/>
+      </w:pPr>
+      <w:r>
+        <w:t>threads.php</w:t>
+      </w:r>
+    </w:p>
+    <w:p/>
+    <w:p>
+      <w:r>
+        <w:t>Sivu jolla näytetään</w:t>
+      </w:r>
+      <w:r>
+        <w:t xml:space="preserve"> valitun aihealueen ketjut. Jokaisen ketjun kohdalla näytetään ketjun nimi, kuka loi ketjun, monta viestiä on ketjussa, sekä milloin viimeisin viesti ketjuun on lisätty. Ketjun nimi toimii linkkinä </w:t>
+      </w:r>
+      <w:r>
+        <w:t>sivulle jossa näkyy ketjun viestit. Lisäksi jos käyttäjä on kirjautunut sisään ja häntä ei ole bannittu, näytetään onko ketjussa lukemattomia viestejä ja tarjotaan linkki joka vie viimeiseen luettuun viestiin sekä nappi jota painamalla käyttäjä ohjataan sivulle jolla voidaan luoda uusi ketju. Jos käyttäjä on lisäksi admin tai moderaattori, näytetään hänelle napit joiden avulla käyttäjä voi luoda, poistaa tai uudelleennimetä ketjuja.</w:t>
+      </w:r>
+    </w:p>
+    <w:p>
+      <w:pPr>
+        <w:jc w:val="center"/>
+      </w:pPr>
+    </w:p>
+    <w:p>
+      <w:pPr>
+        <w:pStyle w:val="Otsikko3"/>
+        <w:jc w:val="center"/>
+      </w:pPr>
+      <w:r>
+        <w:t>thread.php</w:t>
+      </w:r>
+    </w:p>
+    <w:p/>
+    <w:p>
+      <w:r>
+        <w:t>Sivu jolla näytetään valitun ketjun viestit. Näkyvillä on aina kaksi linkkiä joista ensimmäisellä näkee ketjun lukijat ja toisella pääsee takaisin ketjusivulle. Lisäksi sivulla on näkyvissä jokainen ketjun viesti. Jokaisen viestin kohdalla näytetään viestin lähettäjän nimi, lähetysaika ja viestin sisältö. Viestin yhteydessä näytetään myös mahdollisesti lainattu viesti. Jos käyttäjä on kirjautunut sisään ja häntä ei ole bannittu, hän voi klikata viestinlähettäjän nimeä jolloin hänet ohjataan yksityisviestin lähetyssivulle. Sisäänkirjautunut käyttäjä näkee aina myös kaksi nappia joista ensimmäistä painamalla hänet ohjataan sivulle jossa hän voi kirjoittaa uuden viestin, toista painamalla hänet ohjataan sivulle jossa hän voi kirjoittaa vastauksen valitulle viestille. Käyttäjä näkee myös omien viestiensä kohdalla napin jolla hänet ohjataan sivulle jossa viestiä voi muokata</w:t>
+      </w:r>
+      <w:r>
+        <w:t>,</w:t>
+      </w:r>
+      <w:r>
+        <w:t xml:space="preserve"> mutta vain jos viestiä ei ole merkitty poistetuksi. </w:t>
+      </w:r>
+      <w:r>
+        <w:t>Sivun alareunassa on linkit edelliselle\seuraavalle sivulle jos se on tarpeellista.</w:t>
+      </w:r>
+    </w:p>
+    <w:p>
+      <w:r>
+        <w:t xml:space="preserve"> Jos käyttäjä on lisäksi moderaattori tai admin, hän näkee </w:t>
+      </w:r>
+      <w:r>
+        <w:t xml:space="preserve">muokkausnapin jokaisen viestin kohdalla. Lisäksi käyttäjä näkee tällöin viestin poistonapin jokaisen viestin kohdalla. Nappia painamalla viesti merkitään poistetuksi jolloin sen sisältö korvataan ilmoituksella poistosta. Poistettua viestiä ei voi enää poistaa tai muokata. </w:t>
+      </w:r>
+    </w:p>
+    <w:p/>
+    <w:p>
+      <w:pPr>
+        <w:pStyle w:val="Otsikko3"/>
+        <w:jc w:val="center"/>
+      </w:pPr>
+      <w:r>
+        <w:lastRenderedPageBreak/>
+        <w:t>reply.php</w:t>
+      </w:r>
+    </w:p>
+    <w:p/>
+    <w:p>
+      <w:r>
+        <w:t>Sivulla näytetään tekstilaatikko ja submit-nappula. Tekstilaatikkoon kirjoitettu teksti lisätään uutena viestinä ketjuun josta sivulle tultiin alun perin. Tekstiä ei ole pakko kirjoittaa vaan tyhjänkin viestin voi jättää.</w:t>
+      </w:r>
+    </w:p>
+    <w:p/>
+    <w:p/>
+    <w:p/>
+    <w:p>
+      <w:pPr>
+        <w:pStyle w:val="Otsikko3"/>
+        <w:jc w:val="center"/>
+      </w:pPr>
+      <w:r>
+        <w:t>edit.php</w:t>
+      </w:r>
+    </w:p>
+    <w:p/>
+    <w:p>
+      <w:r>
+        <w:t>Sivu on vastaavanlainen kuin reply.php. Erona viestin teksti on lisätty tekstikenttään valmiiksi. Lisäksi linkit johtavat eri sivuille\kontrollereille. Näkymä on erillinen vastausnäkymästä koska</w:t>
+      </w:r>
+      <w:r>
+        <w:t xml:space="preserve"> sivu on erittäin yksinkertainen joten koodin toisto ei ole valtavaa ja</w:t>
+      </w:r>
+      <w:r>
+        <w:t xml:space="preserve"> koin että </w:t>
+      </w:r>
+      <w:r>
+        <w:t xml:space="preserve">eroavaisuuksien </w:t>
+      </w:r>
+      <w:r>
+        <w:t>määrittely php:n avulla johti if/else-spagettiin jota on vaikea hallinnoida. Jos sivut muuttuvat monimutkaisemmiksi kuin nyt ja koodin toistaminen aiheuttaa ylläpito-ongelmia, kannattaa näkymien yhdistämistä harkita.</w:t>
+      </w:r>
+    </w:p>
+    <w:p/>
+    <w:p>
+      <w:pPr>
+        <w:pStyle w:val="Otsikko3"/>
+        <w:jc w:val="center"/>
+      </w:pPr>
+      <w:r>
+        <w:t>quote.php</w:t>
+      </w:r>
+    </w:p>
+    <w:p/>
+    <w:p>
+      <w:r>
+        <w:t xml:space="preserve">Samankaltainen sivu kuin reply.php ja edit.php. </w:t>
+      </w:r>
+      <w:r>
+        <w:t>Eroina ovat</w:t>
+      </w:r>
+      <w:r>
+        <w:t xml:space="preserve"> linkkien osoitteet ja se, että käyttäjälle näytetään lainattava viesti. Tämä on erillinen sivu samasta syystä kuin yllä on selitetty, ja sama huomio pätee myös tälle sivulle.</w:t>
+      </w:r>
+    </w:p>
+    <w:p/>
+    <w:p>
+      <w:pPr>
+        <w:pStyle w:val="Otsikko3"/>
+        <w:jc w:val="center"/>
+      </w:pPr>
+      <w:r>
+        <w:t>private_message.php</w:t>
+      </w:r>
+    </w:p>
+    <w:p/>
+    <w:p>
+      <w:r>
+        <w:t xml:space="preserve">Sivu yksityisviestien </w:t>
+      </w:r>
+      <w:r>
+        <w:t>lähettämistä varten</w:t>
+      </w:r>
+      <w:r>
+        <w:t>. Tämän näkymän kanssa on sama logiikka käytössä kuin quote\edit\reply-näkymien.</w:t>
+      </w:r>
+    </w:p>
+    <w:p/>
+    <w:p>
+      <w:pPr>
+        <w:pStyle w:val="Otsikko3"/>
+        <w:jc w:val="center"/>
+      </w:pPr>
+      <w:r>
+        <w:t>readers.php</w:t>
+      </w:r>
+    </w:p>
+    <w:p/>
+    <w:p>
+      <w:r>
+        <w:t>Sivu jolla listataan ketjun lukeneet henkilöt</w:t>
+      </w:r>
+      <w:r>
+        <w:t>. Tämä jakaa näkymän käyttäjälistan kanssa ja mahdollistaa käyttäjän oikeuksien muuttamisen.</w:t>
+      </w:r>
+    </w:p>
+    <w:p/>
+    <w:p>
+      <w:pPr>
+        <w:pStyle w:val="Otsikko3"/>
+        <w:jc w:val="center"/>
+      </w:pPr>
+    </w:p>
+    <w:p>
+      <w:pPr>
+        <w:pStyle w:val="Otsikko3"/>
+        <w:jc w:val="center"/>
+      </w:pPr>
+      <w:r>
+        <w:t>new_thread.php</w:t>
+      </w:r>
+    </w:p>
+    <w:p/>
+    <w:p>
+      <w:r>
+        <w:t>Sivu jolla käyttäjä luo uuden ketjun. Käyttäjälle näytetään kentät ketjun nimeä ja aloitusviestiä varten sekä nappi joka luo uuden ketjun. Sekä ketjun nimi että aloitusviesti ovat pakollisia.</w:t>
+      </w:r>
+    </w:p>
+    <w:p/>
+    <w:p/>
     <w:p>
       <w:pPr>
         <w:pStyle w:val="Otsikko2"/>
       </w:pPr>
       <w:r>
-        <w:t>index.php</w:t>
-      </w:r>
-    </w:p>
-    <w:p/>
-    <w:p>
-      <w:r>
-        <w:t xml:space="preserve">index.php on sovelluksen etusivu. </w:t>
-      </w:r>
-      <w:r>
-        <w:t>Sivulla listataan aihealueet ja niiden sisältämien ketjujen määrän. Aihealueen nimi toimii linkkinä josta avautuu sivu joka näyttää aihealueeseen liittyvät ketjut.</w:t>
-      </w:r>
-      <w:r>
-        <w:t xml:space="preserve"> Jos käyttäjä on kirjautunut sisään ja hän on admin tai moderaattori, näytetään hänelle napit joiden avulla käyttäjä voi luoda, poistaa ja uudelleennimetä alueita.</w:t>
+        <w:t>Kontrollerit ilman näkymää</w:t>
+      </w:r>
+    </w:p>
+    <w:p/>
+    <w:p>
+      <w:r>
+        <w:t>Nämä kontrollerit ladataan asynkronisesti javascriptin avulla eikä näihin liity näkymiä.</w:t>
+      </w:r>
+    </w:p>
+    <w:p>
+      <w:pPr>
+        <w:pStyle w:val="Otsikko3"/>
+        <w:jc w:val="center"/>
+      </w:pPr>
+      <w:r>
+        <w:t>delete_post.php</w:t>
+      </w:r>
+    </w:p>
+    <w:p/>
+    <w:p>
+      <w:r>
+        <w:t xml:space="preserve">Kontrolleri joka poistaa annetun viestin jos käyttäjällä on oikeudet viestin poistoon. </w:t>
+      </w:r>
+    </w:p>
+    <w:p>
+      <w:pPr>
+        <w:pStyle w:val="Otsikko3"/>
+        <w:jc w:val="center"/>
+      </w:pPr>
+      <w:r>
+        <w:t>delete_thread.php</w:t>
+      </w:r>
+    </w:p>
+    <w:p/>
+    <w:p>
+      <w:r>
+        <w:t>Kontrolleri joka poistaa annetun ketjun ja ketjun viestit jos käyttäjällä on oikeudet ketjun poistoon.</w:t>
+      </w:r>
+    </w:p>
+    <w:p>
+      <w:pPr>
+        <w:pStyle w:val="Otsikko3"/>
+        <w:jc w:val="center"/>
+      </w:pPr>
+      <w:r>
+        <w:t>logoff.php</w:t>
+      </w:r>
+    </w:p>
+    <w:p/>
+    <w:p>
+      <w:r>
+        <w:t xml:space="preserve">Kontrolleri </w:t>
+      </w:r>
+      <w:r>
+        <w:t>joka kirjaa käyttäjän ulos.</w:t>
+      </w:r>
+    </w:p>
+    <w:p>
+      <w:pPr>
+        <w:pStyle w:val="Otsikko3"/>
+        <w:jc w:val="center"/>
+      </w:pPr>
+      <w:r>
+        <w:t>rename_thread.php</w:t>
+      </w:r>
+    </w:p>
+    <w:p/>
+    <w:p>
+      <w:r>
+        <w:t xml:space="preserve">Kontrolleri </w:t>
+      </w:r>
+      <w:r>
+        <w:t>joka uudelleennimeää ketjun jos käyttäjällä on oikeudet uudelleennimeämiseen.</w:t>
+      </w:r>
+    </w:p>
+    <w:p>
+      <w:pPr>
+        <w:pStyle w:val="Otsikko3"/>
+        <w:jc w:val="center"/>
+      </w:pPr>
+      <w:r>
+        <w:t>role_change.php</w:t>
+      </w:r>
+    </w:p>
+    <w:p/>
+    <w:p>
+      <w:r>
+        <w:t>Kontrolleri joka vastaa käyttäjien roolin vaihtamisesta jos kutsuvalla käyttäjällä on oikeudet roolien muokkaamiseen.</w:t>
+      </w:r>
+    </w:p>
+    <w:p>
+      <w:pPr>
+        <w:pStyle w:val="Otsikko3"/>
+        <w:jc w:val="center"/>
+      </w:pPr>
+      <w:r>
+        <w:t>topic_management.php</w:t>
+      </w:r>
+    </w:p>
+    <w:p/>
+    <w:p>
+      <w:r>
+        <w:t>Kontrolleri joka vastaa aiheiden luonnista\poistosta\uudelleenimeämisestä jos käyttäjällä on oikeudet näihin operaatioihin.</w:t>
       </w:r>
     </w:p>
     <w:p/>
@@ -5760,68 +6185,156 @@
       </w:pPr>
       <w:r>
         <w:lastRenderedPageBreak/>
-        <w:t>threads.php</w:t>
-      </w:r>
-    </w:p>
-    <w:p/>
-    <w:p>
-      <w:r>
-        <w:t>Sivu jolla näytetään</w:t>
-      </w:r>
-      <w:r>
-        <w:t xml:space="preserve"> valitun aihealueen ketjut. Jokaisen ketjun kohdalla näytetään ketjun nimi, kuka loi ketjun, monta viestiä on ketjussa, sekä milloin viimeisin viesti ketjuun on lisätty. Ketjun nimi toimii linkkinä </w:t>
-      </w:r>
-      <w:r>
-        <w:t>sivulle jossa näkyy ketjun viestit. Lisäksi jos käyttäjä on kirjautunut sisään ja häntä ei ole bannittu, näytetään onko ketjussa lukemattomia viestejä ja tarjotaan linkki joka vie viimeiseen luettuun viestiin sekä nappi jota painamalla käyttäjä ohjataan sivulle jolla voidaan luoda uusi ketju. Jos käyttäjä on lisäksi admin tai moderaattori, näytetään hänelle napit joiden avulla käyttäjä voi luoda, poistaa tai uudelleennimetä ketjuja.</w:t>
-      </w:r>
-    </w:p>
-    <w:p>
-      <w:pPr>
+        <w:t>Mallit</w:t>
+      </w:r>
+    </w:p>
+    <w:p>
+      <w:pPr>
+        <w:pStyle w:val="Otsikko3"/>
         <w:jc w:val="center"/>
       </w:pPr>
-    </w:p>
+      <w:r>
+        <w:t>post.php</w:t>
+      </w:r>
+    </w:p>
+    <w:p/>
+    <w:p>
+      <w:r>
+        <w:t>Malli joka vastaa yksittäisistä viesteistä. Sisältää viestin kentät ja CRUD-operaatioita viesteille.</w:t>
+      </w:r>
+    </w:p>
+    <w:p>
+      <w:pPr>
+        <w:pStyle w:val="Otsikko3"/>
+        <w:jc w:val="center"/>
+      </w:pPr>
+      <w:r>
+        <w:t>thread.php</w:t>
+      </w:r>
+    </w:p>
+    <w:p/>
+    <w:p>
+      <w:r>
+        <w:t>Kuten yllä, mutta ketjuille.</w:t>
+      </w:r>
+    </w:p>
+    <w:p/>
+    <w:p>
+      <w:pPr>
+        <w:pStyle w:val="Otsikko3"/>
+        <w:jc w:val="center"/>
+      </w:pPr>
+      <w:r>
+        <w:t>topic.php</w:t>
+      </w:r>
+    </w:p>
+    <w:p/>
+    <w:p>
+      <w:r>
+        <w:t>Kuten yllä, mutta aihealueille.</w:t>
+      </w:r>
+    </w:p>
+    <w:p>
+      <w:pPr>
+        <w:pStyle w:val="Otsikko3"/>
+        <w:jc w:val="center"/>
+      </w:pPr>
+      <w:r>
+        <w:t>user.php</w:t>
+      </w:r>
+    </w:p>
+    <w:p/>
+    <w:p>
+      <w:r>
+        <w:t>Kuten yllä, mutta käyttäjälle. Lisäksi sisältää salasanan hashaukseen liittyvät funktiot.</w:t>
+      </w:r>
+    </w:p>
+    <w:p/>
     <w:p>
       <w:pPr>
         <w:pStyle w:val="Otsikko2"/>
       </w:pPr>
       <w:r>
-        <w:t>thread.php</w:t>
-      </w:r>
-    </w:p>
-    <w:p/>
-    <w:p>
-      <w:r>
-        <w:t>Sivu jolla näytetään valitun ketjun viestit. Näkyvillä on aina kaksi linkkiä joista ensimmäisellä näkee ketjun lukijat ja toisella pääsee takaisin ketjusivulle. Lisäksi sivulla on näkyvissä jokainen ketjun viesti. Jokaisen viestin kohdalla näytetään viestin lähettäjän nimi, lähetysaika ja viestin sisältö. Viestin yhteydessä näytetään myös mahdollisesti lainattu viesti. Jos käyttäjä on kirjautunut sisään ja häntä ei ole bannittu, hän voi klikata viestinlähettäjän nimeä jolloin hänet ohjataan yksityisviestin lähetyssivulle. Sisäänkirjautunut käyttäjä näkee aina myös kaksi nappia joista ensimmäistä painamalla hänet ohjataan sivulle jossa hän voi kirjoittaa uuden viestin, toista painamalla hänet ohjataan sivulle jossa hän voi kirjoittaa vastauksen valitulle viestille. Käyttäjä näkee myös omien viestiensä kohdalla napin jolla hänet ohjataan sivulle jossa viestiä voi muokata</w:t>
-      </w:r>
-      <w:r>
-        <w:t>,</w:t>
-      </w:r>
-      <w:r>
-        <w:t xml:space="preserve"> mutta vain jos viestiä ei ole merkitty poistetuksi. </w:t>
-      </w:r>
-    </w:p>
-    <w:p>
-      <w:r>
-        <w:t xml:space="preserve"> Jos käyttäjä on lisäksi moderaattori tai admin, hän näkee </w:t>
-      </w:r>
-      <w:r>
-        <w:t xml:space="preserve">muokkausnapin jokaisen viestin kohdalla. Lisäksi käyttäjä näkee tällöin viestin poistonapin jokaisen viestin kohdalla. Nappia painamalla viesti merkitään poistetuksi jolloin sen sisältö korvataan ilmoituksella poistosta. Poistettua viestiä ei voi enää poistaa tai muokata. </w:t>
-      </w:r>
-    </w:p>
-    <w:p/>
-    <w:p>
-      <w:pPr>
-        <w:rPr>
-          <w:sz w:val="144"/>
-          <w:szCs w:val="144"/>
-        </w:rPr>
-      </w:pPr>
-      <w:r>
-        <w:rPr>
-          <w:sz w:val="144"/>
-          <w:szCs w:val="144"/>
-        </w:rPr>
-        <w:t>KESKEN</w:t>
+        <w:t>Muita tiedostoja</w:t>
+      </w:r>
+    </w:p>
+    <w:p>
+      <w:pPr>
+        <w:pStyle w:val="Otsikko3"/>
+        <w:jc w:val="center"/>
+      </w:pPr>
+      <w:r>
+        <w:t>database.php</w:t>
+      </w:r>
+    </w:p>
+    <w:p/>
+    <w:p>
+      <w:r>
+        <w:t>Luokka joka vastaa tietokannan käytöstä ja yhteyden luonnista ja ylläpidosta. Kaikki tietokantaoperaatiot kulkevat tämän luokan kautta.</w:t>
+      </w:r>
+    </w:p>
+    <w:p>
+      <w:pPr>
+        <w:pStyle w:val="Otsikko3"/>
+        <w:jc w:val="center"/>
+      </w:pPr>
+      <w:r>
+        <w:t>utility.php</w:t>
+      </w:r>
+    </w:p>
+    <w:p/>
+    <w:p>
+      <w:r>
+        <w:t>Tiedosto joka sisältää yleiskäyttöisiä funktioita. Tämä tiedosto myös käynnistää käyttäjän session.</w:t>
+      </w:r>
+    </w:p>
+    <w:p>
+      <w:pPr>
+        <w:pStyle w:val="Otsikko3"/>
+        <w:jc w:val="center"/>
+      </w:pPr>
+      <w:r>
+        <w:t>utility.js</w:t>
+      </w:r>
+    </w:p>
+    <w:p/>
+    <w:p>
+      <w:r>
+        <w:t>Yleiskäyttöisiä javascript-funktioita.</w:t>
+      </w:r>
+    </w:p>
+    <w:p/>
+    <w:p>
+      <w:pPr>
+        <w:pStyle w:val="Otsikko3"/>
+        <w:jc w:val="center"/>
+        <w:rPr>
+          <w:lang w:val="en-US"/>
+        </w:rPr>
+      </w:pPr>
+      <w:r>
+        <w:rPr>
+          <w:lang w:val="en-US"/>
+        </w:rPr>
+        <w:t>create_table.sql, drop_table.sql,</w:t>
+      </w:r>
+      <w:r>
+        <w:rPr>
+          <w:lang w:val="en-US"/>
+        </w:rPr>
+        <w:t xml:space="preserve"> insert_data.sql, setup</w:t>
+      </w:r>
+    </w:p>
+    <w:p>
+      <w:pPr>
+        <w:rPr>
+          <w:lang w:val="en-US"/>
+        </w:rPr>
+      </w:pPr>
+    </w:p>
+    <w:p>
+      <w:r>
+        <w:t>Testitietokannan alasajoon ja pystyttämiseen tarvittavat tiedostot.</w:t>
       </w:r>
     </w:p>
     <w:p>
@@ -5834,18 +6347,34 @@
       </w:r>
     </w:p>
     <w:p>
-      <w:pPr>
-        <w:rPr>
-          <w:sz w:val="144"/>
-          <w:szCs w:val="144"/>
-        </w:rPr>
-      </w:pPr>
-      <w:r>
-        <w:rPr>
-          <w:sz w:val="144"/>
-          <w:szCs w:val="144"/>
-        </w:rPr>
-        <w:t>KESKEN</w:t>
+      <w:r>
+        <w:object w:dxaOrig="21691" w:dyaOrig="14236" w14:anchorId="4E8729D7">
+          <v:shape id="_x0000_i1027" type="#_x0000_t75" style="width:482.4pt;height:316.8pt" o:ole="">
+            <v:imagedata r:id="rId9" o:title=""/>
+          </v:shape>
+          <o:OLEObject Type="Embed" ProgID="Visio.Drawing.15" ShapeID="_x0000_i1027" DrawAspect="Content" ObjectID="_1454666084" r:id="rId10"/>
+        </w:object>
+      </w:r>
+    </w:p>
+    <w:p/>
+    <w:p>
+      <w:r>
+        <w:t>Käyttöliittymäkaaviossa käytetty seuraavaa värikoodausta:</w:t>
+      </w:r>
+    </w:p>
+    <w:p>
+      <w:r>
+        <w:t>Vihreä – julkinen</w:t>
+      </w:r>
+    </w:p>
+    <w:p>
+      <w:r>
+        <w:t>Sininen – vaatii sisäänkirjautumisen</w:t>
+      </w:r>
+    </w:p>
+    <w:p>
+      <w:r>
+        <w:t>Harmaa – vaatii moderaattori\adminoikeudet</w:t>
       </w:r>
     </w:p>
     <w:p/>
@@ -5864,11 +6393,13 @@
       </w:r>
     </w:p>
     <w:p/>
+    <w:p/>
     <w:p>
       <w:pPr>
         <w:pStyle w:val="Otsikko1"/>
       </w:pPr>
       <w:r>
+        <w:lastRenderedPageBreak/>
         <w:t>Käynnistys- / käyttöohje</w:t>
       </w:r>
     </w:p>
@@ -5877,24 +6408,12 @@
       <w:r>
         <w:t xml:space="preserve">Aloitussivu on osoitteessa </w:t>
       </w:r>
-      <w:hyperlink r:id="rId10" w:history="1">
+      <w:hyperlink r:id="rId11" w:history="1">
         <w:r>
           <w:rPr>
             <w:rStyle w:val="Hyperlinkki"/>
           </w:rPr>
-          <w:t>http://ekaaria.users.cs.helsinki.fi/board/index.</w:t>
-        </w:r>
-        <w:r>
-          <w:rPr>
-            <w:rStyle w:val="Hyperlinkki"/>
-          </w:rPr>
-          <w:t>p</w:t>
-        </w:r>
-        <w:r>
-          <w:rPr>
-            <w:rStyle w:val="Hyperlinkki"/>
-          </w:rPr>
-          <w:t>hp</w:t>
+          <w:t>http://ekaaria.users.cs.helsinki.fi/board/index.php</w:t>
         </w:r>
       </w:hyperlink>
       <w:r>
@@ -5913,79 +6432,88 @@
     <w:p/>
     <w:p>
       <w:r>
-        <w:t>-Salasanaa ei voi vaihtaa</w:t>
-      </w:r>
-    </w:p>
-    <w:p>
-      <w:r>
-        <w:t>-Voi lainata vain yhtä viestiä</w:t>
-      </w:r>
-    </w:p>
-    <w:p>
-      <w:r>
-        <w:t xml:space="preserve">-Sähköpostia ei tarkisteta mitenkään (tai ylipäätään käytetä </w:t>
-      </w:r>
-      <w:r>
-        <w:t>mihinkään</w:t>
+        <w:t>Foorumia on testattu käyttämällä sitä manuaalisesti ja testaamalla kaikki käyttötapaukset ja yrittämällä rikkoa oletuksia jollakin tavoin. Esimerkiksi viestin poistoa on yritetty kutsua ilman sopivia oikeuksia ja viesteihin on pyritty lisäämään html:ää tai javascript-koodia.</w:t>
+      </w:r>
+      <w:r>
+        <w:t xml:space="preserve"> Kaikki tunnetut ja löydetyt bugit on korjattu.</w:t>
+      </w:r>
+    </w:p>
+    <w:p>
+      <w:r>
+        <w:t xml:space="preserve">Puutteita löytyy useita. Esimerkiksi käyttäjät eivät voi vaihtaa salasanaansa mistään. Lisäksi käyttäjien sähköpostiosoitteita ei käytetä mihinkään tai tarkisteta että ne ovat oikeita. Foorumille voi siis triviaalisti rekisteröidä roskapostibotteja. </w:t>
+      </w:r>
+    </w:p>
+    <w:p>
+      <w:r>
+        <w:t>Viestin lainaus on myös rajoittunut yhteen viestiin; useamman viestin lainaaminen ei siis onnistu. Lisäksi jos käyttäjä lainaa viestiä, jossa on jo lainattu viestiä, niin ensimmäinen lainattu viesti ei näy toisessa lainauksessa.</w:t>
+      </w:r>
+    </w:p>
+    <w:p>
+      <w:r>
+        <w:t>Ketjun viimeiseen luettuun viestiin hyppääminen on myös hieman huonosti toteutettu; siinä todella siis hypätään viimeiseen luettuun viestiin, kun taas käyttäjän kannalta olisi parempi jos hypättäisiin ensimmäiseen lukemattomaan viestiin. Tämä johtuu siitä että ensiksi mainittu tapa oli helpompi toteuttaa.</w:t>
+      </w:r>
+    </w:p>
+    <w:p>
+      <w:r>
+        <w:t>Yksityisviestin lähetyksessä ei voi lainata vastauksen yhteydessä toista viestiä. Teknisesti tämä olisi mahdollista mutta ominaisuutta ei ole vain tehty lähetyksen yhteyteen.</w:t>
+      </w:r>
+    </w:p>
+    <w:p>
+      <w:r>
+        <w:t>Jos jatkaisin foorumin kehitystä, niin yllämainittujen puutteiden korjaaminen olisi ensimmäinen askel. Foorumin ulkoasu on myös hyvin askeettinen ja sen parantaminen olisi myös suotavaa. Salasanan hashaus olisi myös korvattava paremmalla metodilla kuten bcrypt\scrypt –hashfunktioilla koska sha-hashit ovat liian nopeita ja ovat näin alttiita brute force-hyökkäyksille.</w:t>
+      </w:r>
+    </w:p>
+    <w:p/>
+    <w:p/>
+    <w:p/>
+    <w:p/>
+    <w:p/>
+    <w:p/>
+    <w:p/>
+    <w:p>
+      <w:pPr>
+        <w:pStyle w:val="Otsikko1"/>
+      </w:pPr>
+      <w:r>
+        <w:lastRenderedPageBreak/>
+        <w:t>Omat kokemukset</w:t>
+      </w:r>
+    </w:p>
+    <w:p/>
+    <w:p>
+      <w:r>
+        <w:t xml:space="preserve">Koin harjoitustyön hyvin hyödylliseksi. Ennen tätä kurssia en ole käyttänyt tietokantoja kuin tietokantojen perusteet –kurssin yhteydessä joten tietokantoihin tuli nyt perehdyttyä syvällisemmin ja lähempänä käytännön tasoa. </w:t>
       </w:r>
       <w:bookmarkStart w:id="0" w:name="_GoBack"/>
       <w:bookmarkEnd w:id="0"/>
       <w:r>
-        <w:t>)</w:t>
-      </w:r>
-    </w:p>
-    <w:p>
-      <w:r>
-        <w:t>-Ulkoasua voisi parantaa.</w:t>
-      </w:r>
-    </w:p>
-    <w:p>
-      <w:pPr>
-        <w:rPr>
-          <w:sz w:val="144"/>
-          <w:szCs w:val="144"/>
-        </w:rPr>
-      </w:pPr>
-      <w:r>
-        <w:rPr>
-          <w:sz w:val="144"/>
-          <w:szCs w:val="144"/>
-        </w:rPr>
-        <w:t>KESKEN</w:t>
-      </w:r>
-    </w:p>
-    <w:p/>
+        <w:t>Oman tietokannan suunnittelu ja tietokannan käyttäminen palvelimella on varmasti hyödyllistä tulevaisuudessa.</w:t>
+      </w:r>
+      <w:r>
+        <w:t xml:space="preserve"> </w:t>
+      </w:r>
+    </w:p>
+    <w:p>
+      <w:r>
+        <w:t>Myös MVC-malli oli minulle uutta. Olin jollain tasolla tästä kuullut aikaisemminkin mutten koskaan ollut vaivautunut ottamaan siitä selvää. Nyt kurssin myötä tajusin tämän perusidean ja esimerkiksi käyttöliittymien eriyttäminen koodista tuntuu nyt selkeämmältä ja helpommalta.</w:t>
+      </w:r>
+    </w:p>
+    <w:p>
+      <w:r>
+        <w:t>Myös php oli minulle uusi kieli. Ennen tätä kurssia olen kyseisestä kielestä kuullut lähinnä kauhutarinoita, ja muutamin kohdin kompastuinkin kielen ominaisuuksiin (require:n tapa selvittää polut). Lisäksi se, että muuttujia voi käyttää ilman että niitä on erikseen luotu, aiheutti muutamin kohden ongelmia kirjoitusvirheiden johdosta. Yleisesti kuitenkin koin että php on varsin helppotajuinen ja nopeasti omaksuttavissa oleva kieli.</w:t>
+      </w:r>
+    </w:p>
+    <w:p>
+      <w:r>
+        <w:t>Html\CSS olivat myös uutta minulle. Webbikehitys ei ole ollut jotain mihinkä olisin aikaisemmin juuri vaivautunut tutustua (matalan tason ohjelmointi viehättää enemmän) ja nytkin se jäi kyllä vähälle huomiolle. Foorumin askeettisuus johtuu hyvin pitkälti juuri siitä että minulle riitti että asiat toimivat vaikka sivut olisivatkin aika karut. Tulevaisuudessa ehkä kuitenkin pitäisi tutustua näihin hieman enemmän koska webin merkitys tuskin tulee ainakaan kutistumaan tulevaisuudessa.</w:t>
+      </w:r>
+    </w:p>
     <w:p/>
     <w:p>
       <w:pPr>
         <w:pStyle w:val="Otsikko1"/>
       </w:pPr>
       <w:r>
-        <w:t>Omat kokemukset</w:t>
-      </w:r>
-    </w:p>
-    <w:p/>
-    <w:p>
-      <w:pPr>
-        <w:rPr>
-          <w:sz w:val="144"/>
-          <w:szCs w:val="144"/>
-        </w:rPr>
-      </w:pPr>
-      <w:r>
-        <w:rPr>
-          <w:sz w:val="144"/>
-          <w:szCs w:val="144"/>
-        </w:rPr>
-        <w:t>KESKEN</w:t>
-      </w:r>
-    </w:p>
-    <w:p/>
-    <w:p>
-      <w:pPr>
-        <w:pStyle w:val="Otsikko1"/>
-      </w:pPr>
-      <w:r>
         <w:t>Liite 1 – aihealueen määrittely</w:t>
       </w:r>
     </w:p>
@@ -5994,7 +6522,7 @@
       <w:r>
         <w:t xml:space="preserve">Katso </w:t>
       </w:r>
-      <w:hyperlink r:id="rId11" w:history="1">
+      <w:hyperlink r:id="rId12" w:history="1">
         <w:r>
           <w:rPr>
             <w:rStyle w:val="Hyperlinkki"/>
@@ -6159,6 +6687,7 @@
         <w:rPr>
           <w:lang w:val="en-US"/>
         </w:rPr>
+        <w:lastRenderedPageBreak/>
         <w:t>);</w:t>
       </w:r>
     </w:p>
@@ -6218,7 +6747,6 @@
         <w:rPr>
           <w:lang w:val="en-US"/>
         </w:rPr>
-        <w:lastRenderedPageBreak/>
         <w:t xml:space="preserve">    text varchar(4096),</w:t>
       </w:r>
     </w:p>
@@ -6566,7 +7094,6 @@
         <w:rPr>
           <w:lang w:val="en-US"/>
         </w:rPr>
-        <w:lastRenderedPageBreak/>
         <w:t>);</w:t>
       </w:r>
     </w:p>

</xml_diff>